<commit_message>
Final push for Studio 4
</commit_message>
<xml_diff>
--- a/Studio 4 (Graded)/A0320416U.docx
+++ b/Studio 4 (Graded)/A0320416U.docx
@@ -41,15 +41,7 @@
     <w:p/>
     <w:p>
       <w:r>
-        <w:t xml:space="preserve">Choose ONE person to submit this report in PDF </w:t>
-      </w:r>
-      <w:proofErr w:type="gramStart"/>
-      <w:r>
-        <w:t>format, and</w:t>
-      </w:r>
-      <w:proofErr w:type="gramEnd"/>
-      <w:r>
-        <w:t xml:space="preserve"> name the report using the submitter's student number. For example, if the submitter's student number is A1495832X, then the PDF file should be called A1495832X.pdf.</w:t>
+        <w:t>Choose ONE person to submit this report in PDF format, and name the report using the submitter's student number. For example, if the submitter's student number is A1495832X, then the PDF file should be called A1495832X.pdf.</w:t>
       </w:r>
     </w:p>
     <w:p/>
@@ -189,13 +181,8 @@
         <w:ind w:left="432"/>
       </w:pPr>
       <w:r>
-        <w:t xml:space="preserve">*PWM Waveform Analysis* Take a screenshot of the waveform in your software and include it in your report. You must take measurements on your waveform as the format shown in Section 1.3. a) Measure the period of your waveform b) Measure the pulse width (ON time) of your waveform Note down the following parameters in 2 decimal places from the waveform: (a) Period (b) Pulse </w:t>
-      </w:r>
-      <w:proofErr w:type="gramStart"/>
-      <w:r>
-        <w:t>Width;</w:t>
-      </w:r>
-      <w:proofErr w:type="gramEnd"/>
+        <w:t>*PWM Waveform Analysis* Take a screenshot of the waveform in your software and include it in your report. You must take measurements on your waveform as the format shown in Section 1.3. a) Measure the period of your waveform b) Measure the pulse width (ON time) of your waveform Note down the following parameters in 2 decimal places from the waveform: (a) Period (b) Pulse Width;</w:t>
+      </w:r>
     </w:p>
     <w:p>
       <w:pPr>
@@ -426,23 +413,7 @@
           <w:i/>
           <w:sz w:val="20"/>
         </w:rPr>
-        <w:t xml:space="preserve"> [1 </w:t>
-      </w:r>
-      <w:proofErr w:type="gramStart"/>
-      <w:r>
-        <w:rPr>
-          <w:i/>
-          <w:sz w:val="20"/>
-        </w:rPr>
-        <w:t>marks</w:t>
-      </w:r>
-      <w:proofErr w:type="gramEnd"/>
-      <w:r>
-        <w:rPr>
-          <w:i/>
-          <w:sz w:val="20"/>
-        </w:rPr>
-        <w:t>]</w:t>
+        <w:t xml:space="preserve"> [1 marks]</w:t>
       </w:r>
     </w:p>
     <w:p>
@@ -713,23 +684,7 @@
           <w:i/>
           <w:sz w:val="20"/>
         </w:rPr>
-        <w:t xml:space="preserve"> [1 </w:t>
-      </w:r>
-      <w:proofErr w:type="gramStart"/>
-      <w:r>
-        <w:rPr>
-          <w:i/>
-          <w:sz w:val="20"/>
-        </w:rPr>
-        <w:t>marks</w:t>
-      </w:r>
-      <w:proofErr w:type="gramEnd"/>
-      <w:r>
-        <w:rPr>
-          <w:i/>
-          <w:sz w:val="20"/>
-        </w:rPr>
-        <w:t>]</w:t>
+        <w:t xml:space="preserve"> [1 marks]</w:t>
       </w:r>
     </w:p>
     <w:p>
@@ -811,15 +766,7 @@
         <w:ind w:left="432"/>
       </w:pPr>
       <w:r>
-        <w:t xml:space="preserve">*Program a complement waveform* You are now tasked to generate a complement of the current waveform (HIGH becomes LOW and LOW becomes HIGH). Provide </w:t>
-      </w:r>
-      <w:proofErr w:type="gramStart"/>
-      <w:r>
-        <w:t>the code</w:t>
-      </w:r>
-      <w:proofErr w:type="gramEnd"/>
-      <w:r>
-        <w:t xml:space="preserve"> change that is needed to do this WITHOUT changing the OCR0A register value. State the changes that you made in the code and provide an explanation on how your changes achieve the desired outcome.</w:t>
+        <w:t>*Program a complement waveform* You are now tasked to generate a complement of the current waveform (HIGH becomes LOW and LOW becomes HIGH). Provide the code change that is needed to do this WITHOUT changing the OCR0A register value. State the changes that you made in the code and provide an explanation on how your changes achieve the desired outcome.</w:t>
       </w:r>
     </w:p>
     <w:p>
@@ -1018,15 +965,7 @@
         </w:tabs>
       </w:pPr>
       <w:r>
-        <w:t xml:space="preserve">Current output: When TCNT0 </w:t>
-      </w:r>
-      <w:proofErr w:type="gramStart"/>
-      <w:r>
-        <w:t>counts up</w:t>
-      </w:r>
-      <w:proofErr w:type="gramEnd"/>
-      <w:r>
-        <w:t xml:space="preserve"> from 0 to OCR0A, OC0A is </w:t>
+        <w:t xml:space="preserve">Current output: When TCNT0 counts up from 0 to OCR0A, OC0A is </w:t>
       </w:r>
       <w:r>
         <w:rPr>
@@ -1076,15 +1015,7 @@
         </w:tabs>
       </w:pPr>
       <w:r>
-        <w:t xml:space="preserve">New output: When TCNT0 </w:t>
-      </w:r>
-      <w:proofErr w:type="gramStart"/>
-      <w:r>
-        <w:t>counts up</w:t>
-      </w:r>
-      <w:proofErr w:type="gramEnd"/>
-      <w:r>
-        <w:t xml:space="preserve"> from 0 to OCR0A, OC0A is </w:t>
+        <w:t xml:space="preserve">New output: When TCNT0 counts up from 0 to OCR0A, OC0A is </w:t>
       </w:r>
       <w:r>
         <w:rPr>
@@ -1141,7 +1072,21 @@
           <w:b/>
           <w:bCs/>
         </w:rPr>
-        <w:t>TCCR0A = 0b01000001</w:t>
+        <w:t>TCCR0A = 0b</w:t>
+      </w:r>
+      <w:r>
+        <w:rPr>
+          <w:b/>
+          <w:bCs/>
+        </w:rPr>
+        <w:t>1</w:t>
+      </w:r>
+      <w:r>
+        <w:rPr>
+          <w:b/>
+          <w:bCs/>
+        </w:rPr>
+        <w:t>1000001</w:t>
       </w:r>
     </w:p>
     <w:p/>
@@ -1890,20 +1835,8 @@
           <w:szCs w:val="21"/>
           <w:lang w:eastAsia="zh-CN"/>
         </w:rPr>
-        <w:t>(TIMER0_COMPA_</w:t>
-      </w:r>
-      <w:proofErr w:type="gramStart"/>
-      <w:r>
-        <w:rPr>
-          <w:rFonts w:ascii="Consolas" w:eastAsia="Times New Roman" w:hAnsi="Consolas" w:cs="Times New Roman"/>
-          <w:color w:val="DAE3E3"/>
-          <w:sz w:val="21"/>
-          <w:szCs w:val="21"/>
-          <w:lang w:eastAsia="zh-CN"/>
-        </w:rPr>
-        <w:t>vect) {</w:t>
-      </w:r>
-      <w:proofErr w:type="gramEnd"/>
+        <w:t>(TIMER0_COMPA_vect) {</w:t>
+      </w:r>
     </w:p>
     <w:p>
       <w:pPr>
@@ -1992,7 +1925,6 @@
         </w:rPr>
         <w:t xml:space="preserve"> = </w:t>
       </w:r>
-      <w:proofErr w:type="gramStart"/>
       <w:r>
         <w:rPr>
           <w:rFonts w:ascii="Consolas" w:eastAsia="Times New Roman" w:hAnsi="Consolas" w:cs="Times New Roman"/>
@@ -2013,7 +1945,6 @@
         </w:rPr>
         <w:t>;</w:t>
       </w:r>
-      <w:proofErr w:type="gramEnd"/>
     </w:p>
     <w:p>
       <w:pPr>
@@ -2095,20 +2026,8 @@
           <w:szCs w:val="21"/>
           <w:lang w:eastAsia="zh-CN"/>
         </w:rPr>
-        <w:t xml:space="preserve"> - BRIGHTNESS_</w:t>
-      </w:r>
-      <w:proofErr w:type="gramStart"/>
-      <w:r>
-        <w:rPr>
-          <w:rFonts w:ascii="Consolas" w:eastAsia="Times New Roman" w:hAnsi="Consolas" w:cs="Times New Roman"/>
-          <w:color w:val="DAE3E3"/>
-          <w:sz w:val="21"/>
-          <w:szCs w:val="21"/>
-          <w:lang w:eastAsia="zh-CN"/>
-        </w:rPr>
-        <w:t>FACTOR) {</w:t>
-      </w:r>
-      <w:proofErr w:type="gramEnd"/>
+        <w:t xml:space="preserve"> - BRIGHTNESS_FACTOR) {</w:t>
+      </w:r>
     </w:p>
     <w:p>
       <w:pPr>
@@ -2154,7 +2073,6 @@
         </w:rPr>
         <w:t xml:space="preserve"> = </w:t>
       </w:r>
-      <w:proofErr w:type="gramStart"/>
       <w:r>
         <w:rPr>
           <w:rFonts w:ascii="Consolas" w:eastAsia="Times New Roman" w:hAnsi="Consolas" w:cs="Times New Roman"/>
@@ -2175,7 +2093,6 @@
         </w:rPr>
         <w:t>;</w:t>
       </w:r>
-      <w:proofErr w:type="gramEnd"/>
     </w:p>
     <w:p>
       <w:pPr>
@@ -2264,18 +2181,7 @@
           <w:szCs w:val="21"/>
           <w:lang w:eastAsia="zh-CN"/>
         </w:rPr>
-        <w:t>counting_</w:t>
-      </w:r>
-      <w:proofErr w:type="gramStart"/>
-      <w:r>
-        <w:rPr>
-          <w:rFonts w:ascii="Consolas" w:eastAsia="Times New Roman" w:hAnsi="Consolas" w:cs="Times New Roman"/>
-          <w:color w:val="DAE3E3"/>
-          <w:sz w:val="21"/>
-          <w:szCs w:val="21"/>
-          <w:lang w:eastAsia="zh-CN"/>
-        </w:rPr>
-        <w:t>up</w:t>
+        <w:t>counting_up</w:t>
       </w:r>
       <w:proofErr w:type="spellEnd"/>
       <w:r>
@@ -2288,7 +2194,6 @@
         </w:rPr>
         <w:t>) {</w:t>
       </w:r>
-      <w:proofErr w:type="gramEnd"/>
     </w:p>
     <w:p>
       <w:pPr>
@@ -2310,20 +2215,8 @@
           <w:szCs w:val="21"/>
           <w:lang w:eastAsia="zh-CN"/>
         </w:rPr>
-        <w:t>    OCR0A += FLASH_</w:t>
-      </w:r>
-      <w:proofErr w:type="gramStart"/>
-      <w:r>
-        <w:rPr>
-          <w:rFonts w:ascii="Consolas" w:eastAsia="Times New Roman" w:hAnsi="Consolas" w:cs="Times New Roman"/>
-          <w:color w:val="DAE3E3"/>
-          <w:sz w:val="21"/>
-          <w:szCs w:val="21"/>
-          <w:lang w:eastAsia="zh-CN"/>
-        </w:rPr>
-        <w:t>FACTOR;</w:t>
-      </w:r>
-      <w:proofErr w:type="gramEnd"/>
+        <w:t>    OCR0A += FLASH_FACTOR;</w:t>
+      </w:r>
     </w:p>
     <w:p>
       <w:pPr>
@@ -2388,20 +2281,8 @@
           <w:szCs w:val="21"/>
           <w:lang w:eastAsia="zh-CN"/>
         </w:rPr>
-        <w:t>    OCR0A -= FLASH_</w:t>
-      </w:r>
-      <w:proofErr w:type="gramStart"/>
-      <w:r>
-        <w:rPr>
-          <w:rFonts w:ascii="Consolas" w:eastAsia="Times New Roman" w:hAnsi="Consolas" w:cs="Times New Roman"/>
-          <w:color w:val="DAE3E3"/>
-          <w:sz w:val="21"/>
-          <w:szCs w:val="21"/>
-          <w:lang w:eastAsia="zh-CN"/>
-        </w:rPr>
-        <w:t>FACTOR;</w:t>
-      </w:r>
-      <w:proofErr w:type="gramEnd"/>
+        <w:t>    OCR0A -= FLASH_FACTOR;</w:t>
+      </w:r>
     </w:p>
     <w:p>
       <w:pPr>
@@ -2497,23 +2378,7 @@
         <w:ind w:left="432"/>
       </w:pPr>
       <w:r>
-        <w:t xml:space="preserve">This fading effect is very fast, so </w:t>
-      </w:r>
-      <w:proofErr w:type="gramStart"/>
-      <w:r>
-        <w:t>lets</w:t>
-      </w:r>
-      <w:proofErr w:type="gramEnd"/>
-      <w:r>
-        <w:t xml:space="preserve"> slow it down a little. Reduce the speed of the fading effect. Provide your </w:t>
-      </w:r>
-      <w:proofErr w:type="gramStart"/>
-      <w:r>
-        <w:t>code snippet</w:t>
-      </w:r>
-      <w:proofErr w:type="gramEnd"/>
-      <w:r>
-        <w:t xml:space="preserve"> for this in your report. Hint: you only need to change the value in one register for this effect.</w:t>
+        <w:t>This fading effect is very fast, so lets slow it down a little. Reduce the speed of the fading effect. Provide your code snippet for this in your report. Hint: you only need to change the value in one register for this effect.</w:t>
       </w:r>
     </w:p>
     <w:p>
@@ -2867,20 +2732,8 @@
           <w:szCs w:val="21"/>
           <w:lang w:eastAsia="zh-CN"/>
         </w:rPr>
-        <w:t>(TIMER0_COMPA_</w:t>
-      </w:r>
-      <w:proofErr w:type="gramStart"/>
-      <w:r>
-        <w:rPr>
-          <w:rFonts w:ascii="Consolas" w:eastAsia="Times New Roman" w:hAnsi="Consolas" w:cs="Times New Roman"/>
-          <w:color w:val="DAE3E3"/>
-          <w:sz w:val="21"/>
-          <w:szCs w:val="21"/>
-          <w:lang w:eastAsia="zh-CN"/>
-        </w:rPr>
-        <w:t>vect) {</w:t>
-      </w:r>
-      <w:proofErr w:type="gramEnd"/>
+        <w:t>(TIMER0_COMPA_vect) {</w:t>
+      </w:r>
     </w:p>
     <w:p>
       <w:pPr>
@@ -2969,7 +2822,6 @@
         </w:rPr>
         <w:t xml:space="preserve"> = </w:t>
       </w:r>
-      <w:proofErr w:type="gramStart"/>
       <w:r>
         <w:rPr>
           <w:rFonts w:ascii="Consolas" w:eastAsia="Times New Roman" w:hAnsi="Consolas" w:cs="Times New Roman"/>
@@ -2990,7 +2842,6 @@
         </w:rPr>
         <w:t>;</w:t>
       </w:r>
-      <w:proofErr w:type="gramEnd"/>
     </w:p>
     <w:p>
       <w:pPr>
@@ -3072,20 +2923,8 @@
           <w:szCs w:val="21"/>
           <w:lang w:eastAsia="zh-CN"/>
         </w:rPr>
-        <w:t xml:space="preserve"> - BRIGHTNESS_</w:t>
-      </w:r>
-      <w:proofErr w:type="gramStart"/>
-      <w:r>
-        <w:rPr>
-          <w:rFonts w:ascii="Consolas" w:eastAsia="Times New Roman" w:hAnsi="Consolas" w:cs="Times New Roman"/>
-          <w:color w:val="DAE3E3"/>
-          <w:sz w:val="21"/>
-          <w:szCs w:val="21"/>
-          <w:lang w:eastAsia="zh-CN"/>
-        </w:rPr>
-        <w:t>FACTOR) {</w:t>
-      </w:r>
-      <w:proofErr w:type="gramEnd"/>
+        <w:t xml:space="preserve"> - BRIGHTNESS_FACTOR) {</w:t>
+      </w:r>
     </w:p>
     <w:p>
       <w:pPr>
@@ -3131,7 +2970,6 @@
         </w:rPr>
         <w:t xml:space="preserve"> = </w:t>
       </w:r>
-      <w:proofErr w:type="gramStart"/>
       <w:r>
         <w:rPr>
           <w:rFonts w:ascii="Consolas" w:eastAsia="Times New Roman" w:hAnsi="Consolas" w:cs="Times New Roman"/>
@@ -3152,7 +2990,6 @@
         </w:rPr>
         <w:t>;</w:t>
       </w:r>
-      <w:proofErr w:type="gramEnd"/>
     </w:p>
     <w:p>
       <w:pPr>
@@ -3241,18 +3078,7 @@
           <w:szCs w:val="21"/>
           <w:lang w:eastAsia="zh-CN"/>
         </w:rPr>
-        <w:t>counting_</w:t>
-      </w:r>
-      <w:proofErr w:type="gramStart"/>
-      <w:r>
-        <w:rPr>
-          <w:rFonts w:ascii="Consolas" w:eastAsia="Times New Roman" w:hAnsi="Consolas" w:cs="Times New Roman"/>
-          <w:color w:val="DAE3E3"/>
-          <w:sz w:val="21"/>
-          <w:szCs w:val="21"/>
-          <w:lang w:eastAsia="zh-CN"/>
-        </w:rPr>
-        <w:t>up</w:t>
+        <w:t>counting_up</w:t>
       </w:r>
       <w:proofErr w:type="spellEnd"/>
       <w:r>
@@ -3265,7 +3091,6 @@
         </w:rPr>
         <w:t>) {</w:t>
       </w:r>
-      <w:proofErr w:type="gramEnd"/>
     </w:p>
     <w:p>
       <w:pPr>
@@ -3287,20 +3112,8 @@
           <w:szCs w:val="21"/>
           <w:lang w:eastAsia="zh-CN"/>
         </w:rPr>
-        <w:t>    OCR0A += FLASH_</w:t>
-      </w:r>
-      <w:proofErr w:type="gramStart"/>
-      <w:r>
-        <w:rPr>
-          <w:rFonts w:ascii="Consolas" w:eastAsia="Times New Roman" w:hAnsi="Consolas" w:cs="Times New Roman"/>
-          <w:color w:val="DAE3E3"/>
-          <w:sz w:val="21"/>
-          <w:szCs w:val="21"/>
-          <w:lang w:eastAsia="zh-CN"/>
-        </w:rPr>
-        <w:t>FACTOR;</w:t>
-      </w:r>
-      <w:proofErr w:type="gramEnd"/>
+        <w:t>    OCR0A += FLASH_FACTOR;</w:t>
+      </w:r>
     </w:p>
     <w:p>
       <w:pPr>
@@ -3365,20 +3178,8 @@
           <w:szCs w:val="21"/>
           <w:lang w:eastAsia="zh-CN"/>
         </w:rPr>
-        <w:t>    OCR0A -= FLASH_</w:t>
-      </w:r>
-      <w:proofErr w:type="gramStart"/>
-      <w:r>
-        <w:rPr>
-          <w:rFonts w:ascii="Consolas" w:eastAsia="Times New Roman" w:hAnsi="Consolas" w:cs="Times New Roman"/>
-          <w:color w:val="DAE3E3"/>
-          <w:sz w:val="21"/>
-          <w:szCs w:val="21"/>
-          <w:lang w:eastAsia="zh-CN"/>
-        </w:rPr>
-        <w:t>FACTOR;</w:t>
-      </w:r>
-      <w:proofErr w:type="gramEnd"/>
+        <w:t>    OCR0A -= FLASH_FACTOR;</w:t>
+      </w:r>
     </w:p>
     <w:p>
       <w:pPr>
@@ -3462,15 +3263,7 @@
         <w:ind w:left="432"/>
       </w:pPr>
       <w:r>
-        <w:t xml:space="preserve">*Which </w:t>
-      </w:r>
-      <w:proofErr w:type="gramStart"/>
-      <w:r>
-        <w:t>Timer?*</w:t>
-      </w:r>
-      <w:proofErr w:type="gramEnd"/>
-      <w:r>
-        <w:t xml:space="preserve"> Explain why an 8-bit Timer/Counter cannot generate a 50 Hz PWM signal. In your answer, calculate the closest achievable frequencies using the 8-bit Timer/Counter and show that they deviate significantly from 50 Hz, either being too high or too low.</w:t>
+        <w:t>*Which Timer?* Explain why an 8-bit Timer/Counter cannot generate a 50 Hz PWM signal. In your answer, calculate the closest achievable frequencies using the 8-bit Timer/Counter and show that they deviate significantly from 50 Hz, either being too high or too low.</w:t>
       </w:r>
     </w:p>
     <w:p>
@@ -3917,45 +3710,1768 @@
         <w:ind w:left="432"/>
       </w:pPr>
       <w:r>
-        <w:t xml:space="preserve">Use a 16-bit timer (Timer 1) to generate a 50 Hz waveform. Assign the appropriate values to the registers in the </w:t>
-      </w:r>
-      <w:proofErr w:type="gramStart"/>
-      <w:r>
-        <w:t>setup(</w:t>
-      </w:r>
-      <w:proofErr w:type="gramEnd"/>
-      <w:r>
-        <w:t xml:space="preserve">) function. Refer to the </w:t>
-      </w:r>
-      <w:proofErr w:type="gramStart"/>
-      <w:r>
-        <w:t>datasheet</w:t>
-      </w:r>
-      <w:proofErr w:type="gramEnd"/>
-      <w:r>
-        <w:t xml:space="preserve"> to determine the correct register values. a) Attach the waveform screenshot in your lab report. b) Paste your code in your lab report.</w:t>
+        <w:t>Use a 16-bit timer (Timer 1) to generate a 50 Hz waveform. Assign the appropriate values to the registers in the setup() function. Refer to the datasheet to determine the correct register values. a) Attach the waveform screenshot in your lab report. b) Paste your code in your lab report.</w:t>
       </w:r>
     </w:p>
     <w:p>
       <w:pPr>
         <w:ind w:left="432"/>
-      </w:pPr>
-      <w:r>
         <w:rPr>
           <w:i/>
         </w:rPr>
+      </w:pPr>
+      <w:r>
+        <w:rPr>
+          <w:i/>
+        </w:rPr>
         <w:t>Answer:</w:t>
       </w:r>
+    </w:p>
+    <w:p>
+      <w:r>
+        <w:drawing>
+          <wp:inline distT="0" distB="0" distL="0" distR="0" wp14:anchorId="560780DE" wp14:editId="22A2C270">
+            <wp:extent cx="5943600" cy="3513455"/>
+            <wp:effectExtent l="0" t="0" r="0" b="0"/>
+            <wp:docPr id="1297692174" name="Picture 1"/>
+            <wp:cNvGraphicFramePr>
+              <a:graphicFrameLocks xmlns:a="http://schemas.openxmlformats.org/drawingml/2006/main" noChangeAspect="1"/>
+            </wp:cNvGraphicFramePr>
+            <a:graphic xmlns:a="http://schemas.openxmlformats.org/drawingml/2006/main">
+              <a:graphicData uri="http://schemas.openxmlformats.org/drawingml/2006/picture">
+                <pic:pic xmlns:pic="http://schemas.openxmlformats.org/drawingml/2006/picture">
+                  <pic:nvPicPr>
+                    <pic:cNvPr id="1297692174" name=""/>
+                    <pic:cNvPicPr/>
+                  </pic:nvPicPr>
+                  <pic:blipFill>
+                    <a:blip r:embed="rId12"/>
+                    <a:stretch>
+                      <a:fillRect/>
+                    </a:stretch>
+                  </pic:blipFill>
+                  <pic:spPr>
+                    <a:xfrm>
+                      <a:off x="0" y="0"/>
+                      <a:ext cx="5943600" cy="3513455"/>
+                    </a:xfrm>
+                    <a:prstGeom prst="rect">
+                      <a:avLst/>
+                    </a:prstGeom>
+                  </pic:spPr>
+                </pic:pic>
+              </a:graphicData>
+            </a:graphic>
+          </wp:inline>
+        </w:drawing>
+      </w:r>
+    </w:p>
+    <w:p>
+      <w:pPr>
+        <w:ind w:left="432"/>
+      </w:pPr>
+      <m:oMathPara>
+        <m:oMath>
+          <m:r>
+            <w:rPr>
+              <w:rFonts w:ascii="Cambria Math" w:hAnsi="Cambria Math"/>
+            </w:rPr>
+            <m:t xml:space="preserve">Period of waveform </m:t>
+          </m:r>
+          <m:d>
+            <m:dPr>
+              <m:ctrlPr>
+                <w:rPr>
+                  <w:rFonts w:ascii="Cambria Math" w:hAnsi="Cambria Math"/>
+                  <w:i/>
+                </w:rPr>
+              </m:ctrlPr>
+            </m:dPr>
+            <m:e>
+              <m:r>
+                <w:rPr>
+                  <w:rFonts w:ascii="Cambria Math" w:hAnsi="Cambria Math"/>
+                </w:rPr>
+                <m:t>s</m:t>
+              </m:r>
+            </m:e>
+          </m:d>
+          <m:r>
+            <w:rPr>
+              <w:rFonts w:ascii="Cambria Math" w:hAnsi="Cambria Math"/>
+            </w:rPr>
+            <m:t>=</m:t>
+          </m:r>
+          <m:r>
+            <w:rPr>
+              <w:rFonts w:ascii="Cambria Math" w:hAnsi="Cambria Math"/>
+            </w:rPr>
+            <m:t>2.0</m:t>
+          </m:r>
+          <m:r>
+            <w:rPr>
+              <w:rFonts w:ascii="Cambria Math" w:hAnsi="Cambria Math"/>
+            </w:rPr>
+            <m:t>×</m:t>
+          </m:r>
+          <m:sSup>
+            <m:sSupPr>
+              <m:ctrlPr>
+                <w:rPr>
+                  <w:rFonts w:ascii="Cambria Math" w:hAnsi="Cambria Math"/>
+                  <w:i/>
+                </w:rPr>
+              </m:ctrlPr>
+            </m:sSupPr>
+            <m:e>
+              <m:r>
+                <w:rPr>
+                  <w:rFonts w:ascii="Cambria Math" w:hAnsi="Cambria Math"/>
+                </w:rPr>
+                <m:t>10</m:t>
+              </m:r>
+            </m:e>
+            <m:sup>
+              <m:r>
+                <w:rPr>
+                  <w:rFonts w:ascii="Cambria Math" w:hAnsi="Cambria Math"/>
+                </w:rPr>
+                <m:t>-</m:t>
+              </m:r>
+              <m:r>
+                <w:rPr>
+                  <w:rFonts w:ascii="Cambria Math" w:hAnsi="Cambria Math"/>
+                </w:rPr>
+                <m:t>2</m:t>
+              </m:r>
+            </m:sup>
+          </m:sSup>
+          <m:r>
+            <w:rPr>
+              <w:rFonts w:ascii="Cambria Math" w:hAnsi="Cambria Math"/>
+            </w:rPr>
+            <m:t>(s)</m:t>
+          </m:r>
+        </m:oMath>
+      </m:oMathPara>
+    </w:p>
+    <w:p>
+      <m:oMathPara>
+        <m:oMath>
+          <m:r>
+            <w:rPr>
+              <w:rFonts w:ascii="Cambria Math" w:hAnsi="Cambria Math"/>
+            </w:rPr>
+            <m:t xml:space="preserve">Pulse width, ON Time </m:t>
+          </m:r>
+          <m:d>
+            <m:dPr>
+              <m:ctrlPr>
+                <w:rPr>
+                  <w:rFonts w:ascii="Cambria Math" w:hAnsi="Cambria Math"/>
+                  <w:i/>
+                </w:rPr>
+              </m:ctrlPr>
+            </m:dPr>
+            <m:e>
+              <m:r>
+                <w:rPr>
+                  <w:rFonts w:ascii="Cambria Math" w:hAnsi="Cambria Math"/>
+                </w:rPr>
+                <m:t>s</m:t>
+              </m:r>
+            </m:e>
+          </m:d>
+          <m:r>
+            <w:rPr>
+              <w:rFonts w:ascii="Cambria Math" w:hAnsi="Cambria Math"/>
+            </w:rPr>
+            <m:t>=</m:t>
+          </m:r>
+          <m:r>
+            <w:rPr>
+              <w:rFonts w:ascii="Cambria Math" w:hAnsi="Cambria Math"/>
+            </w:rPr>
+            <m:t>1.5</m:t>
+          </m:r>
+          <m:r>
+            <w:rPr>
+              <w:rFonts w:ascii="Cambria Math" w:hAnsi="Cambria Math"/>
+            </w:rPr>
+            <m:t>×</m:t>
+          </m:r>
+          <m:sSup>
+            <m:sSupPr>
+              <m:ctrlPr>
+                <w:rPr>
+                  <w:rFonts w:ascii="Cambria Math" w:hAnsi="Cambria Math"/>
+                  <w:i/>
+                </w:rPr>
+              </m:ctrlPr>
+            </m:sSupPr>
+            <m:e>
+              <m:r>
+                <w:rPr>
+                  <w:rFonts w:ascii="Cambria Math" w:hAnsi="Cambria Math"/>
+                </w:rPr>
+                <m:t>10</m:t>
+              </m:r>
+            </m:e>
+            <m:sup>
+              <m:r>
+                <w:rPr>
+                  <w:rFonts w:ascii="Cambria Math" w:hAnsi="Cambria Math"/>
+                </w:rPr>
+                <m:t>-</m:t>
+              </m:r>
+              <m:r>
+                <w:rPr>
+                  <w:rFonts w:ascii="Cambria Math" w:hAnsi="Cambria Math"/>
+                </w:rPr>
+                <m:t>3</m:t>
+              </m:r>
+            </m:sup>
+          </m:sSup>
+          <m:r>
+            <w:rPr>
+              <w:rFonts w:ascii="Cambria Math" w:hAnsi="Cambria Math"/>
+            </w:rPr>
+            <m:t>(s)</m:t>
+          </m:r>
+        </m:oMath>
+      </m:oMathPara>
+    </w:p>
+    <w:p>
+      <w:pPr>
+        <w:spacing w:line="360" w:lineRule="auto"/>
+      </w:pPr>
+      <m:oMathPara>
+        <m:oMath>
+          <m:r>
+            <w:rPr>
+              <w:rFonts w:ascii="Cambria Math" w:hAnsi="Cambria Math"/>
+            </w:rPr>
+            <m:t xml:space="preserve">Duty Cycle </m:t>
+          </m:r>
+          <m:d>
+            <m:dPr>
+              <m:ctrlPr>
+                <w:rPr>
+                  <w:rFonts w:ascii="Cambria Math" w:hAnsi="Cambria Math"/>
+                  <w:i/>
+                </w:rPr>
+              </m:ctrlPr>
+            </m:dPr>
+            <m:e>
+              <m:r>
+                <w:rPr>
+                  <w:rFonts w:ascii="Cambria Math" w:hAnsi="Cambria Math"/>
+                </w:rPr>
+                <m:t>%</m:t>
+              </m:r>
+            </m:e>
+          </m:d>
+          <m:r>
+            <w:rPr>
+              <w:rFonts w:ascii="Cambria Math" w:hAnsi="Cambria Math"/>
+            </w:rPr>
+            <m:t>=</m:t>
+          </m:r>
+          <m:f>
+            <m:fPr>
+              <m:ctrlPr>
+                <w:rPr>
+                  <w:rFonts w:ascii="Cambria Math" w:hAnsi="Cambria Math"/>
+                  <w:i/>
+                  <w:kern w:val="2"/>
+                  <w:sz w:val="24"/>
+                  <w:szCs w:val="24"/>
+                  <w:lang w:eastAsia="zh-CN"/>
+                  <w14:ligatures w14:val="standardContextual"/>
+                </w:rPr>
+              </m:ctrlPr>
+            </m:fPr>
+            <m:num>
+              <m:r>
+                <w:rPr>
+                  <w:rFonts w:ascii="Cambria Math" w:hAnsi="Cambria Math"/>
+                </w:rPr>
+                <m:t>1.5</m:t>
+              </m:r>
+              <m:r>
+                <w:rPr>
+                  <w:rFonts w:ascii="Cambria Math" w:hAnsi="Cambria Math"/>
+                </w:rPr>
+                <m:t>×</m:t>
+              </m:r>
+              <m:sSup>
+                <m:sSupPr>
+                  <m:ctrlPr>
+                    <w:rPr>
+                      <w:rFonts w:ascii="Cambria Math" w:hAnsi="Cambria Math"/>
+                      <w:i/>
+                    </w:rPr>
+                  </m:ctrlPr>
+                </m:sSupPr>
+                <m:e>
+                  <m:r>
+                    <w:rPr>
+                      <w:rFonts w:ascii="Cambria Math" w:hAnsi="Cambria Math"/>
+                    </w:rPr>
+                    <m:t>10</m:t>
+                  </m:r>
+                </m:e>
+                <m:sup>
+                  <m:r>
+                    <w:rPr>
+                      <w:rFonts w:ascii="Cambria Math" w:hAnsi="Cambria Math"/>
+                    </w:rPr>
+                    <m:t>-3</m:t>
+                  </m:r>
+                </m:sup>
+              </m:sSup>
+            </m:num>
+            <m:den>
+              <m:r>
+                <w:rPr>
+                  <w:rFonts w:ascii="Cambria Math" w:hAnsi="Cambria Math"/>
+                </w:rPr>
+                <m:t>2.0</m:t>
+              </m:r>
+              <m:r>
+                <w:rPr>
+                  <w:rFonts w:ascii="Cambria Math" w:hAnsi="Cambria Math"/>
+                </w:rPr>
+                <m:t>×</m:t>
+              </m:r>
+              <m:sSup>
+                <m:sSupPr>
+                  <m:ctrlPr>
+                    <w:rPr>
+                      <w:rFonts w:ascii="Cambria Math" w:hAnsi="Cambria Math"/>
+                      <w:i/>
+                    </w:rPr>
+                  </m:ctrlPr>
+                </m:sSupPr>
+                <m:e>
+                  <m:r>
+                    <w:rPr>
+                      <w:rFonts w:ascii="Cambria Math" w:hAnsi="Cambria Math"/>
+                    </w:rPr>
+                    <m:t>10</m:t>
+                  </m:r>
+                </m:e>
+                <m:sup>
+                  <m:r>
+                    <w:rPr>
+                      <w:rFonts w:ascii="Cambria Math" w:hAnsi="Cambria Math"/>
+                    </w:rPr>
+                    <m:t>-</m:t>
+                  </m:r>
+                  <m:r>
+                    <w:rPr>
+                      <w:rFonts w:ascii="Cambria Math" w:hAnsi="Cambria Math"/>
+                    </w:rPr>
+                    <m:t>2</m:t>
+                  </m:r>
+                </m:sup>
+              </m:sSup>
+            </m:den>
+          </m:f>
+          <m:r>
+            <w:rPr>
+              <w:rFonts w:ascii="Cambria Math" w:hAnsi="Cambria Math"/>
+            </w:rPr>
+            <m:t>×100%=</m:t>
+          </m:r>
+          <m:r>
+            <w:rPr>
+              <w:rFonts w:ascii="Cambria Math" w:hAnsi="Cambria Math"/>
+            </w:rPr>
+            <m:t>7.5</m:t>
+          </m:r>
+          <m:r>
+            <w:rPr>
+              <w:rFonts w:ascii="Cambria Math" w:hAnsi="Cambria Math"/>
+            </w:rPr>
+            <m:t xml:space="preserve"> </m:t>
+          </m:r>
+          <m:d>
+            <m:dPr>
+              <m:ctrlPr>
+                <w:rPr>
+                  <w:rFonts w:ascii="Cambria Math" w:hAnsi="Cambria Math"/>
+                  <w:i/>
+                </w:rPr>
+              </m:ctrlPr>
+            </m:dPr>
+            <m:e>
+              <m:r>
+                <w:rPr>
+                  <w:rFonts w:ascii="Cambria Math" w:hAnsi="Cambria Math"/>
+                </w:rPr>
+                <m:t>%</m:t>
+              </m:r>
+            </m:e>
+          </m:d>
+        </m:oMath>
+      </m:oMathPara>
+    </w:p>
+    <w:p>
+      <w:r>
+        <w:br w:type="page"/>
+      </w:r>
+    </w:p>
+    <w:p>
+      <w:pPr>
+        <w:shd w:val="clear" w:color="auto" w:fill="1F272A"/>
+        <w:spacing w:after="0" w:line="285" w:lineRule="atLeast"/>
+        <w:rPr>
+          <w:rFonts w:ascii="Consolas" w:eastAsia="Times New Roman" w:hAnsi="Consolas" w:cs="Times New Roman"/>
+          <w:color w:val="DAE3E3"/>
+          <w:sz w:val="21"/>
+          <w:szCs w:val="21"/>
+          <w:lang w:eastAsia="zh-CN"/>
+        </w:rPr>
+      </w:pPr>
+      <w:r>
+        <w:rPr>
+          <w:rFonts w:ascii="Consolas" w:eastAsia="Times New Roman" w:hAnsi="Consolas" w:cs="Times New Roman"/>
+          <w:color w:val="C586C0"/>
+          <w:sz w:val="21"/>
+          <w:szCs w:val="21"/>
+          <w:lang w:eastAsia="zh-CN"/>
+        </w:rPr>
+        <w:lastRenderedPageBreak/>
+        <w:t>#include</w:t>
+      </w:r>
+      <w:r>
+        <w:rPr>
+          <w:rFonts w:ascii="Consolas" w:eastAsia="Times New Roman" w:hAnsi="Consolas" w:cs="Times New Roman"/>
+          <w:color w:val="DAE3E3"/>
+          <w:sz w:val="21"/>
+          <w:szCs w:val="21"/>
+          <w:lang w:eastAsia="zh-CN"/>
+        </w:rPr>
+        <w:t xml:space="preserve"> </w:t>
+      </w:r>
+      <w:r>
+        <w:rPr>
+          <w:rFonts w:ascii="Consolas" w:eastAsia="Times New Roman" w:hAnsi="Consolas" w:cs="Times New Roman"/>
+          <w:color w:val="7FCBCD"/>
+          <w:sz w:val="21"/>
+          <w:szCs w:val="21"/>
+          <w:lang w:eastAsia="zh-CN"/>
+        </w:rPr>
+        <w:t>&lt;</w:t>
+      </w:r>
+      <w:proofErr w:type="spellStart"/>
+      <w:r>
+        <w:rPr>
+          <w:rFonts w:ascii="Consolas" w:eastAsia="Times New Roman" w:hAnsi="Consolas" w:cs="Times New Roman"/>
+          <w:color w:val="7FCBCD"/>
+          <w:sz w:val="21"/>
+          <w:szCs w:val="21"/>
+          <w:lang w:eastAsia="zh-CN"/>
+        </w:rPr>
+        <w:t>avr</w:t>
+      </w:r>
+      <w:proofErr w:type="spellEnd"/>
+      <w:r>
+        <w:rPr>
+          <w:rFonts w:ascii="Consolas" w:eastAsia="Times New Roman" w:hAnsi="Consolas" w:cs="Times New Roman"/>
+          <w:color w:val="7FCBCD"/>
+          <w:sz w:val="21"/>
+          <w:szCs w:val="21"/>
+          <w:lang w:eastAsia="zh-CN"/>
+        </w:rPr>
+        <w:t>/</w:t>
+      </w:r>
+      <w:proofErr w:type="spellStart"/>
+      <w:r>
+        <w:rPr>
+          <w:rFonts w:ascii="Consolas" w:eastAsia="Times New Roman" w:hAnsi="Consolas" w:cs="Times New Roman"/>
+          <w:color w:val="7FCBCD"/>
+          <w:sz w:val="21"/>
+          <w:szCs w:val="21"/>
+          <w:lang w:eastAsia="zh-CN"/>
+        </w:rPr>
+        <w:t>io.h</w:t>
+      </w:r>
+      <w:proofErr w:type="spellEnd"/>
+      <w:r>
+        <w:rPr>
+          <w:rFonts w:ascii="Consolas" w:eastAsia="Times New Roman" w:hAnsi="Consolas" w:cs="Times New Roman"/>
+          <w:color w:val="7FCBCD"/>
+          <w:sz w:val="21"/>
+          <w:szCs w:val="21"/>
+          <w:lang w:eastAsia="zh-CN"/>
+        </w:rPr>
+        <w:t>&gt;</w:t>
+      </w:r>
+    </w:p>
+    <w:p>
+      <w:pPr>
+        <w:shd w:val="clear" w:color="auto" w:fill="1F272A"/>
+        <w:spacing w:after="0" w:line="285" w:lineRule="atLeast"/>
+        <w:rPr>
+          <w:rFonts w:ascii="Consolas" w:eastAsia="Times New Roman" w:hAnsi="Consolas" w:cs="Times New Roman"/>
+          <w:color w:val="DAE3E3"/>
+          <w:sz w:val="21"/>
+          <w:szCs w:val="21"/>
+          <w:lang w:eastAsia="zh-CN"/>
+        </w:rPr>
+      </w:pPr>
+      <w:r>
+        <w:rPr>
+          <w:rFonts w:ascii="Consolas" w:eastAsia="Times New Roman" w:hAnsi="Consolas" w:cs="Times New Roman"/>
+          <w:color w:val="C586C0"/>
+          <w:sz w:val="21"/>
+          <w:szCs w:val="21"/>
+          <w:lang w:eastAsia="zh-CN"/>
+        </w:rPr>
+        <w:t>#include</w:t>
+      </w:r>
+      <w:r>
+        <w:rPr>
+          <w:rFonts w:ascii="Consolas" w:eastAsia="Times New Roman" w:hAnsi="Consolas" w:cs="Times New Roman"/>
+          <w:color w:val="DAE3E3"/>
+          <w:sz w:val="21"/>
+          <w:szCs w:val="21"/>
+          <w:lang w:eastAsia="zh-CN"/>
+        </w:rPr>
+        <w:t xml:space="preserve"> </w:t>
+      </w:r>
+      <w:r>
+        <w:rPr>
+          <w:rFonts w:ascii="Consolas" w:eastAsia="Times New Roman" w:hAnsi="Consolas" w:cs="Times New Roman"/>
+          <w:color w:val="7FCBCD"/>
+          <w:sz w:val="21"/>
+          <w:szCs w:val="21"/>
+          <w:lang w:eastAsia="zh-CN"/>
+        </w:rPr>
+        <w:t>"</w:t>
+      </w:r>
+      <w:proofErr w:type="spellStart"/>
+      <w:r>
+        <w:rPr>
+          <w:rFonts w:ascii="Consolas" w:eastAsia="Times New Roman" w:hAnsi="Consolas" w:cs="Times New Roman"/>
+          <w:color w:val="7FCBCD"/>
+          <w:sz w:val="21"/>
+          <w:szCs w:val="21"/>
+          <w:lang w:eastAsia="zh-CN"/>
+        </w:rPr>
+        <w:t>Arduino.h</w:t>
+      </w:r>
+      <w:proofErr w:type="spellEnd"/>
+      <w:r>
+        <w:rPr>
+          <w:rFonts w:ascii="Consolas" w:eastAsia="Times New Roman" w:hAnsi="Consolas" w:cs="Times New Roman"/>
+          <w:color w:val="7FCBCD"/>
+          <w:sz w:val="21"/>
+          <w:szCs w:val="21"/>
+          <w:lang w:eastAsia="zh-CN"/>
+        </w:rPr>
+        <w:t>"</w:t>
+      </w:r>
+    </w:p>
+    <w:p>
+      <w:pPr>
+        <w:shd w:val="clear" w:color="auto" w:fill="1F272A"/>
+        <w:spacing w:after="0" w:line="285" w:lineRule="atLeast"/>
+        <w:rPr>
+          <w:rFonts w:ascii="Consolas" w:eastAsia="Times New Roman" w:hAnsi="Consolas" w:cs="Times New Roman"/>
+          <w:color w:val="DAE3E3"/>
+          <w:sz w:val="21"/>
+          <w:szCs w:val="21"/>
+          <w:lang w:eastAsia="zh-CN"/>
+        </w:rPr>
+      </w:pPr>
+    </w:p>
+    <w:p>
+      <w:pPr>
+        <w:shd w:val="clear" w:color="auto" w:fill="1F272A"/>
+        <w:spacing w:after="0" w:line="285" w:lineRule="atLeast"/>
+        <w:rPr>
+          <w:rFonts w:ascii="Consolas" w:eastAsia="Times New Roman" w:hAnsi="Consolas" w:cs="Times New Roman"/>
+          <w:color w:val="DAE3E3"/>
+          <w:sz w:val="21"/>
+          <w:szCs w:val="21"/>
+          <w:lang w:eastAsia="zh-CN"/>
+        </w:rPr>
+      </w:pPr>
+      <w:r>
+        <w:rPr>
+          <w:rFonts w:ascii="Consolas" w:eastAsia="Times New Roman" w:hAnsi="Consolas" w:cs="Times New Roman"/>
+          <w:color w:val="0CA1A6"/>
+          <w:sz w:val="21"/>
+          <w:szCs w:val="21"/>
+          <w:lang w:eastAsia="zh-CN"/>
+        </w:rPr>
+        <w:t>void</w:t>
+      </w:r>
+      <w:r>
+        <w:rPr>
+          <w:rFonts w:ascii="Consolas" w:eastAsia="Times New Roman" w:hAnsi="Consolas" w:cs="Times New Roman"/>
+          <w:color w:val="DAE3E3"/>
+          <w:sz w:val="21"/>
+          <w:szCs w:val="21"/>
+          <w:lang w:eastAsia="zh-CN"/>
+        </w:rPr>
+        <w:t xml:space="preserve"> </w:t>
+      </w:r>
+      <w:r>
+        <w:rPr>
+          <w:rFonts w:ascii="Consolas" w:eastAsia="Times New Roman" w:hAnsi="Consolas" w:cs="Times New Roman"/>
+          <w:color w:val="F39C12"/>
+          <w:sz w:val="21"/>
+          <w:szCs w:val="21"/>
+          <w:lang w:eastAsia="zh-CN"/>
+        </w:rPr>
+        <w:t>setup</w:t>
+      </w:r>
+      <w:r>
+        <w:rPr>
+          <w:rFonts w:ascii="Consolas" w:eastAsia="Times New Roman" w:hAnsi="Consolas" w:cs="Times New Roman"/>
+          <w:color w:val="DAE3E3"/>
+          <w:sz w:val="21"/>
+          <w:szCs w:val="21"/>
+          <w:lang w:eastAsia="zh-CN"/>
+        </w:rPr>
+        <w:t>() {</w:t>
+      </w:r>
+    </w:p>
+    <w:p>
+      <w:pPr>
+        <w:shd w:val="clear" w:color="auto" w:fill="1F272A"/>
+        <w:spacing w:after="0" w:line="285" w:lineRule="atLeast"/>
+        <w:rPr>
+          <w:rFonts w:ascii="Consolas" w:eastAsia="Times New Roman" w:hAnsi="Consolas" w:cs="Times New Roman"/>
+          <w:color w:val="DAE3E3"/>
+          <w:sz w:val="21"/>
+          <w:szCs w:val="21"/>
+          <w:lang w:eastAsia="zh-CN"/>
+        </w:rPr>
+      </w:pPr>
+      <w:r>
+        <w:rPr>
+          <w:rFonts w:ascii="Consolas" w:eastAsia="Times New Roman" w:hAnsi="Consolas" w:cs="Times New Roman"/>
+          <w:color w:val="DAE3E3"/>
+          <w:sz w:val="21"/>
+          <w:szCs w:val="21"/>
+          <w:lang w:eastAsia="zh-CN"/>
+        </w:rPr>
+        <w:t xml:space="preserve">  </w:t>
+      </w:r>
+    </w:p>
+    <w:p>
+      <w:pPr>
+        <w:shd w:val="clear" w:color="auto" w:fill="1F272A"/>
+        <w:spacing w:after="0" w:line="285" w:lineRule="atLeast"/>
+        <w:rPr>
+          <w:rFonts w:ascii="Consolas" w:eastAsia="Times New Roman" w:hAnsi="Consolas" w:cs="Times New Roman"/>
+          <w:color w:val="DAE3E3"/>
+          <w:sz w:val="21"/>
+          <w:szCs w:val="21"/>
+          <w:lang w:eastAsia="zh-CN"/>
+        </w:rPr>
+      </w:pPr>
+      <w:r>
+        <w:rPr>
+          <w:rFonts w:ascii="Consolas" w:eastAsia="Times New Roman" w:hAnsi="Consolas" w:cs="Times New Roman"/>
+          <w:color w:val="DAE3E3"/>
+          <w:sz w:val="21"/>
+          <w:szCs w:val="21"/>
+          <w:lang w:eastAsia="zh-CN"/>
+        </w:rPr>
+        <w:t xml:space="preserve">  </w:t>
+      </w:r>
+      <w:r>
+        <w:rPr>
+          <w:rFonts w:ascii="Consolas" w:eastAsia="Times New Roman" w:hAnsi="Consolas" w:cs="Times New Roman"/>
+          <w:color w:val="F39C12"/>
+          <w:sz w:val="21"/>
+          <w:szCs w:val="21"/>
+          <w:lang w:eastAsia="zh-CN"/>
+        </w:rPr>
+        <w:t>cli</w:t>
+      </w:r>
+      <w:r>
+        <w:rPr>
+          <w:rFonts w:ascii="Consolas" w:eastAsia="Times New Roman" w:hAnsi="Consolas" w:cs="Times New Roman"/>
+          <w:color w:val="DAE3E3"/>
+          <w:sz w:val="21"/>
+          <w:szCs w:val="21"/>
+          <w:lang w:eastAsia="zh-CN"/>
+        </w:rPr>
+        <w:t>();</w:t>
+      </w:r>
+    </w:p>
+    <w:p>
+      <w:pPr>
+        <w:shd w:val="clear" w:color="auto" w:fill="1F272A"/>
+        <w:spacing w:after="0" w:line="285" w:lineRule="atLeast"/>
+        <w:rPr>
+          <w:rFonts w:ascii="Consolas" w:eastAsia="Times New Roman" w:hAnsi="Consolas" w:cs="Times New Roman"/>
+          <w:color w:val="DAE3E3"/>
+          <w:sz w:val="21"/>
+          <w:szCs w:val="21"/>
+          <w:lang w:eastAsia="zh-CN"/>
+        </w:rPr>
+      </w:pPr>
+    </w:p>
+    <w:p>
+      <w:pPr>
+        <w:shd w:val="clear" w:color="auto" w:fill="1F272A"/>
+        <w:spacing w:after="0" w:line="285" w:lineRule="atLeast"/>
+        <w:rPr>
+          <w:rFonts w:ascii="Consolas" w:eastAsia="Times New Roman" w:hAnsi="Consolas" w:cs="Times New Roman"/>
+          <w:color w:val="DAE3E3"/>
+          <w:sz w:val="21"/>
+          <w:szCs w:val="21"/>
+          <w:lang w:eastAsia="zh-CN"/>
+        </w:rPr>
+      </w:pPr>
+      <w:r>
+        <w:rPr>
+          <w:rFonts w:ascii="Consolas" w:eastAsia="Times New Roman" w:hAnsi="Consolas" w:cs="Times New Roman"/>
+          <w:color w:val="7F8C8D"/>
+          <w:sz w:val="21"/>
+          <w:szCs w:val="21"/>
+          <w:lang w:eastAsia="zh-CN"/>
+        </w:rPr>
+        <w:t>  // 1. Set PB1 (Pin 9 on Arduino) as output</w:t>
+      </w:r>
+    </w:p>
+    <w:p>
+      <w:pPr>
+        <w:shd w:val="clear" w:color="auto" w:fill="1F272A"/>
+        <w:spacing w:after="0" w:line="285" w:lineRule="atLeast"/>
+        <w:rPr>
+          <w:rFonts w:ascii="Consolas" w:eastAsia="Times New Roman" w:hAnsi="Consolas" w:cs="Times New Roman"/>
+          <w:color w:val="DAE3E3"/>
+          <w:sz w:val="21"/>
+          <w:szCs w:val="21"/>
+          <w:lang w:eastAsia="zh-CN"/>
+        </w:rPr>
+      </w:pPr>
+      <w:r>
+        <w:rPr>
+          <w:rFonts w:ascii="Consolas" w:eastAsia="Times New Roman" w:hAnsi="Consolas" w:cs="Times New Roman"/>
+          <w:color w:val="DAE3E3"/>
+          <w:sz w:val="21"/>
+          <w:szCs w:val="21"/>
+          <w:lang w:eastAsia="zh-CN"/>
+        </w:rPr>
+        <w:t>  DDRB |= (</w:t>
+      </w:r>
+      <w:r>
+        <w:rPr>
+          <w:rFonts w:ascii="Consolas" w:eastAsia="Times New Roman" w:hAnsi="Consolas" w:cs="Times New Roman"/>
+          <w:color w:val="7FCBCD"/>
+          <w:sz w:val="21"/>
+          <w:szCs w:val="21"/>
+          <w:lang w:eastAsia="zh-CN"/>
+        </w:rPr>
+        <w:t>1</w:t>
+      </w:r>
+      <w:r>
+        <w:rPr>
+          <w:rFonts w:ascii="Consolas" w:eastAsia="Times New Roman" w:hAnsi="Consolas" w:cs="Times New Roman"/>
+          <w:color w:val="DAE3E3"/>
+          <w:sz w:val="21"/>
+          <w:szCs w:val="21"/>
+          <w:lang w:eastAsia="zh-CN"/>
+        </w:rPr>
+        <w:t xml:space="preserve"> &lt;&lt; PB1);</w:t>
+      </w:r>
+    </w:p>
+    <w:p>
+      <w:pPr>
+        <w:shd w:val="clear" w:color="auto" w:fill="1F272A"/>
+        <w:spacing w:after="0" w:line="285" w:lineRule="atLeast"/>
+        <w:rPr>
+          <w:rFonts w:ascii="Consolas" w:eastAsia="Times New Roman" w:hAnsi="Consolas" w:cs="Times New Roman"/>
+          <w:color w:val="DAE3E3"/>
+          <w:sz w:val="21"/>
+          <w:szCs w:val="21"/>
+          <w:lang w:eastAsia="zh-CN"/>
+        </w:rPr>
+      </w:pPr>
+    </w:p>
+    <w:p>
+      <w:pPr>
+        <w:shd w:val="clear" w:color="auto" w:fill="1F272A"/>
+        <w:spacing w:after="0" w:line="285" w:lineRule="atLeast"/>
+        <w:rPr>
+          <w:rFonts w:ascii="Consolas" w:eastAsia="Times New Roman" w:hAnsi="Consolas" w:cs="Times New Roman"/>
+          <w:color w:val="DAE3E3"/>
+          <w:sz w:val="21"/>
+          <w:szCs w:val="21"/>
+          <w:lang w:eastAsia="zh-CN"/>
+        </w:rPr>
+      </w:pPr>
+      <w:r>
+        <w:rPr>
+          <w:rFonts w:ascii="Consolas" w:eastAsia="Times New Roman" w:hAnsi="Consolas" w:cs="Times New Roman"/>
+          <w:color w:val="7F8C8D"/>
+          <w:sz w:val="21"/>
+          <w:szCs w:val="21"/>
+          <w:lang w:eastAsia="zh-CN"/>
+        </w:rPr>
+        <w:t>  // For falling edge on INT0, Bits 1 and 0 should be 10</w:t>
+      </w:r>
+    </w:p>
+    <w:p>
+      <w:pPr>
+        <w:shd w:val="clear" w:color="auto" w:fill="1F272A"/>
+        <w:spacing w:after="0" w:line="285" w:lineRule="atLeast"/>
+        <w:rPr>
+          <w:rFonts w:ascii="Consolas" w:eastAsia="Times New Roman" w:hAnsi="Consolas" w:cs="Times New Roman"/>
+          <w:color w:val="DAE3E3"/>
+          <w:sz w:val="21"/>
+          <w:szCs w:val="21"/>
+          <w:lang w:eastAsia="zh-CN"/>
+        </w:rPr>
+      </w:pPr>
+      <w:r>
+        <w:rPr>
+          <w:rFonts w:ascii="Consolas" w:eastAsia="Times New Roman" w:hAnsi="Consolas" w:cs="Times New Roman"/>
+          <w:color w:val="DAE3E3"/>
+          <w:sz w:val="21"/>
+          <w:szCs w:val="21"/>
+          <w:lang w:eastAsia="zh-CN"/>
+        </w:rPr>
+        <w:t>  EICRA |= 0b</w:t>
+      </w:r>
+      <w:r>
+        <w:rPr>
+          <w:rFonts w:ascii="Consolas" w:eastAsia="Times New Roman" w:hAnsi="Consolas" w:cs="Times New Roman"/>
+          <w:color w:val="7FCBCD"/>
+          <w:sz w:val="21"/>
+          <w:szCs w:val="21"/>
+          <w:lang w:eastAsia="zh-CN"/>
+        </w:rPr>
+        <w:t>00000011</w:t>
+      </w:r>
+      <w:r>
+        <w:rPr>
+          <w:rFonts w:ascii="Consolas" w:eastAsia="Times New Roman" w:hAnsi="Consolas" w:cs="Times New Roman"/>
+          <w:color w:val="DAE3E3"/>
+          <w:sz w:val="21"/>
+          <w:szCs w:val="21"/>
+          <w:lang w:eastAsia="zh-CN"/>
+        </w:rPr>
+        <w:t>;</w:t>
+      </w:r>
+      <w:r>
+        <w:rPr>
+          <w:rFonts w:ascii="Consolas" w:eastAsia="Times New Roman" w:hAnsi="Consolas" w:cs="Times New Roman"/>
+          <w:color w:val="7F8C8D"/>
+          <w:sz w:val="21"/>
+          <w:szCs w:val="21"/>
+          <w:lang w:eastAsia="zh-CN"/>
+        </w:rPr>
+        <w:t xml:space="preserve"> // ADDED FOR PART 2</w:t>
+      </w:r>
+    </w:p>
+    <w:p>
+      <w:pPr>
+        <w:shd w:val="clear" w:color="auto" w:fill="1F272A"/>
+        <w:spacing w:after="0" w:line="285" w:lineRule="atLeast"/>
+        <w:rPr>
+          <w:rFonts w:ascii="Consolas" w:eastAsia="Times New Roman" w:hAnsi="Consolas" w:cs="Times New Roman"/>
+          <w:color w:val="DAE3E3"/>
+          <w:sz w:val="21"/>
+          <w:szCs w:val="21"/>
+          <w:lang w:eastAsia="zh-CN"/>
+        </w:rPr>
+      </w:pPr>
+    </w:p>
+    <w:p>
+      <w:pPr>
+        <w:shd w:val="clear" w:color="auto" w:fill="1F272A"/>
+        <w:spacing w:after="0" w:line="285" w:lineRule="atLeast"/>
+        <w:rPr>
+          <w:rFonts w:ascii="Consolas" w:eastAsia="Times New Roman" w:hAnsi="Consolas" w:cs="Times New Roman"/>
+          <w:color w:val="DAE3E3"/>
+          <w:sz w:val="21"/>
+          <w:szCs w:val="21"/>
+          <w:lang w:eastAsia="zh-CN"/>
+        </w:rPr>
+      </w:pPr>
+      <w:r>
+        <w:rPr>
+          <w:rFonts w:ascii="Consolas" w:eastAsia="Times New Roman" w:hAnsi="Consolas" w:cs="Times New Roman"/>
+          <w:color w:val="7F8C8D"/>
+          <w:sz w:val="21"/>
+          <w:szCs w:val="21"/>
+          <w:lang w:eastAsia="zh-CN"/>
+        </w:rPr>
+        <w:t>  // 2. Set Phase Correct PWM mode</w:t>
+      </w:r>
+    </w:p>
+    <w:p>
+      <w:pPr>
+        <w:shd w:val="clear" w:color="auto" w:fill="1F272A"/>
+        <w:spacing w:after="0" w:line="285" w:lineRule="atLeast"/>
+        <w:rPr>
+          <w:rFonts w:ascii="Consolas" w:eastAsia="Times New Roman" w:hAnsi="Consolas" w:cs="Times New Roman"/>
+          <w:color w:val="DAE3E3"/>
+          <w:sz w:val="21"/>
+          <w:szCs w:val="21"/>
+          <w:lang w:eastAsia="zh-CN"/>
+        </w:rPr>
+      </w:pPr>
+      <w:r>
+        <w:rPr>
+          <w:rFonts w:ascii="Consolas" w:eastAsia="Times New Roman" w:hAnsi="Consolas" w:cs="Times New Roman"/>
+          <w:color w:val="DAE3E3"/>
+          <w:sz w:val="21"/>
+          <w:szCs w:val="21"/>
+          <w:lang w:eastAsia="zh-CN"/>
+        </w:rPr>
+        <w:t>  TCCR1A = 0b</w:t>
+      </w:r>
+      <w:r>
+        <w:rPr>
+          <w:rFonts w:ascii="Consolas" w:eastAsia="Times New Roman" w:hAnsi="Consolas" w:cs="Times New Roman"/>
+          <w:color w:val="7FCBCD"/>
+          <w:sz w:val="21"/>
+          <w:szCs w:val="21"/>
+          <w:lang w:eastAsia="zh-CN"/>
+        </w:rPr>
+        <w:t>0</w:t>
+      </w:r>
+      <w:r>
+        <w:rPr>
+          <w:rFonts w:ascii="Consolas" w:eastAsia="Times New Roman" w:hAnsi="Consolas" w:cs="Times New Roman"/>
+          <w:color w:val="7FCBCD"/>
+          <w:sz w:val="21"/>
+          <w:szCs w:val="21"/>
+          <w:lang w:eastAsia="zh-CN"/>
+        </w:rPr>
+        <w:t>0000010</w:t>
+      </w:r>
+      <w:r>
+        <w:rPr>
+          <w:rFonts w:ascii="Consolas" w:eastAsia="Times New Roman" w:hAnsi="Consolas" w:cs="Times New Roman"/>
+          <w:color w:val="DAE3E3"/>
+          <w:sz w:val="21"/>
+          <w:szCs w:val="21"/>
+          <w:lang w:eastAsia="zh-CN"/>
+        </w:rPr>
+        <w:t>;</w:t>
+      </w:r>
+    </w:p>
+    <w:p>
+      <w:pPr>
+        <w:shd w:val="clear" w:color="auto" w:fill="1F272A"/>
+        <w:spacing w:after="0" w:line="285" w:lineRule="atLeast"/>
+        <w:rPr>
+          <w:rFonts w:ascii="Consolas" w:eastAsia="Times New Roman" w:hAnsi="Consolas" w:cs="Times New Roman"/>
+          <w:color w:val="DAE3E3"/>
+          <w:sz w:val="21"/>
+          <w:szCs w:val="21"/>
+          <w:lang w:eastAsia="zh-CN"/>
+        </w:rPr>
+      </w:pPr>
+    </w:p>
+    <w:p>
+      <w:pPr>
+        <w:shd w:val="clear" w:color="auto" w:fill="1F272A"/>
+        <w:spacing w:after="0" w:line="285" w:lineRule="atLeast"/>
+        <w:rPr>
+          <w:rFonts w:ascii="Consolas" w:eastAsia="Times New Roman" w:hAnsi="Consolas" w:cs="Times New Roman"/>
+          <w:color w:val="DAE3E3"/>
+          <w:sz w:val="21"/>
+          <w:szCs w:val="21"/>
+          <w:lang w:eastAsia="zh-CN"/>
+        </w:rPr>
+      </w:pPr>
+      <w:r>
+        <w:rPr>
+          <w:rFonts w:ascii="Consolas" w:eastAsia="Times New Roman" w:hAnsi="Consolas" w:cs="Times New Roman"/>
+          <w:color w:val="DAE3E3"/>
+          <w:sz w:val="21"/>
+          <w:szCs w:val="21"/>
+          <w:lang w:eastAsia="zh-CN"/>
+        </w:rPr>
+        <w:t>  TIMSK1 = 0b</w:t>
+      </w:r>
+      <w:r>
+        <w:rPr>
+          <w:rFonts w:ascii="Consolas" w:eastAsia="Times New Roman" w:hAnsi="Consolas" w:cs="Times New Roman"/>
+          <w:color w:val="7FCBCD"/>
+          <w:sz w:val="21"/>
+          <w:szCs w:val="21"/>
+          <w:lang w:eastAsia="zh-CN"/>
+        </w:rPr>
+        <w:t>10</w:t>
+      </w:r>
+      <w:r>
+        <w:rPr>
+          <w:rFonts w:ascii="Consolas" w:eastAsia="Times New Roman" w:hAnsi="Consolas" w:cs="Times New Roman"/>
+          <w:color w:val="DAE3E3"/>
+          <w:sz w:val="21"/>
+          <w:szCs w:val="21"/>
+          <w:lang w:eastAsia="zh-CN"/>
+        </w:rPr>
+        <w:t>;</w:t>
+      </w:r>
+      <w:r>
+        <w:rPr>
+          <w:rFonts w:ascii="Consolas" w:eastAsia="Times New Roman" w:hAnsi="Consolas" w:cs="Times New Roman"/>
+          <w:color w:val="7F8C8D"/>
+          <w:sz w:val="21"/>
+          <w:szCs w:val="21"/>
+          <w:lang w:eastAsia="zh-CN"/>
+        </w:rPr>
+        <w:t xml:space="preserve"> // ADDED FOR PART 2</w:t>
+      </w:r>
+    </w:p>
+    <w:p>
+      <w:pPr>
+        <w:shd w:val="clear" w:color="auto" w:fill="1F272A"/>
+        <w:spacing w:after="0" w:line="285" w:lineRule="atLeast"/>
+        <w:rPr>
+          <w:rFonts w:ascii="Consolas" w:eastAsia="Times New Roman" w:hAnsi="Consolas" w:cs="Times New Roman"/>
+          <w:color w:val="DAE3E3"/>
+          <w:sz w:val="21"/>
+          <w:szCs w:val="21"/>
+          <w:lang w:eastAsia="zh-CN"/>
+        </w:rPr>
+      </w:pPr>
+    </w:p>
+    <w:p>
+      <w:pPr>
+        <w:shd w:val="clear" w:color="auto" w:fill="1F272A"/>
+        <w:spacing w:after="0" w:line="285" w:lineRule="atLeast"/>
+        <w:rPr>
+          <w:rFonts w:ascii="Consolas" w:eastAsia="Times New Roman" w:hAnsi="Consolas" w:cs="Times New Roman"/>
+          <w:color w:val="DAE3E3"/>
+          <w:sz w:val="21"/>
+          <w:szCs w:val="21"/>
+          <w:lang w:eastAsia="zh-CN"/>
+        </w:rPr>
+      </w:pPr>
+      <w:r>
+        <w:rPr>
+          <w:rFonts w:ascii="Consolas" w:eastAsia="Times New Roman" w:hAnsi="Consolas" w:cs="Times New Roman"/>
+          <w:color w:val="7F8C8D"/>
+          <w:sz w:val="21"/>
+          <w:szCs w:val="21"/>
+          <w:lang w:eastAsia="zh-CN"/>
+        </w:rPr>
+        <w:t xml:space="preserve">  // Set </w:t>
+      </w:r>
+      <w:proofErr w:type="spellStart"/>
+      <w:r>
+        <w:rPr>
+          <w:rFonts w:ascii="Consolas" w:eastAsia="Times New Roman" w:hAnsi="Consolas" w:cs="Times New Roman"/>
+          <w:color w:val="7F8C8D"/>
+          <w:sz w:val="21"/>
+          <w:szCs w:val="21"/>
+          <w:lang w:eastAsia="zh-CN"/>
+        </w:rPr>
+        <w:t>Prescaler</w:t>
+      </w:r>
+      <w:proofErr w:type="spellEnd"/>
+    </w:p>
+    <w:p>
+      <w:pPr>
+        <w:shd w:val="clear" w:color="auto" w:fill="1F272A"/>
+        <w:spacing w:after="0" w:line="285" w:lineRule="atLeast"/>
+        <w:rPr>
+          <w:rFonts w:ascii="Consolas" w:eastAsia="Times New Roman" w:hAnsi="Consolas" w:cs="Times New Roman"/>
+          <w:color w:val="DAE3E3"/>
+          <w:sz w:val="21"/>
+          <w:szCs w:val="21"/>
+          <w:lang w:eastAsia="zh-CN"/>
+        </w:rPr>
+      </w:pPr>
+      <w:r>
+        <w:rPr>
+          <w:rFonts w:ascii="Consolas" w:eastAsia="Times New Roman" w:hAnsi="Consolas" w:cs="Times New Roman"/>
+          <w:color w:val="7F8C8D"/>
+          <w:sz w:val="21"/>
+          <w:szCs w:val="21"/>
+          <w:lang w:eastAsia="zh-CN"/>
+        </w:rPr>
+        <w:t xml:space="preserve">  // This has to be set early for Timer1. </w:t>
+      </w:r>
+    </w:p>
+    <w:p>
+      <w:pPr>
+        <w:shd w:val="clear" w:color="auto" w:fill="1F272A"/>
+        <w:spacing w:after="0" w:line="285" w:lineRule="atLeast"/>
+        <w:rPr>
+          <w:rFonts w:ascii="Consolas" w:eastAsia="Times New Roman" w:hAnsi="Consolas" w:cs="Times New Roman"/>
+          <w:color w:val="DAE3E3"/>
+          <w:sz w:val="21"/>
+          <w:szCs w:val="21"/>
+          <w:lang w:eastAsia="zh-CN"/>
+        </w:rPr>
+      </w:pPr>
+      <w:r>
+        <w:rPr>
+          <w:rFonts w:ascii="Consolas" w:eastAsia="Times New Roman" w:hAnsi="Consolas" w:cs="Times New Roman"/>
+          <w:color w:val="7F8C8D"/>
+          <w:sz w:val="21"/>
+          <w:szCs w:val="21"/>
+          <w:lang w:eastAsia="zh-CN"/>
+        </w:rPr>
+        <w:t xml:space="preserve">  // By default, the Arduino Wiring language already </w:t>
+      </w:r>
+    </w:p>
+    <w:p>
+      <w:pPr>
+        <w:shd w:val="clear" w:color="auto" w:fill="1F272A"/>
+        <w:spacing w:after="0" w:line="285" w:lineRule="atLeast"/>
+        <w:rPr>
+          <w:rFonts w:ascii="Consolas" w:eastAsia="Times New Roman" w:hAnsi="Consolas" w:cs="Times New Roman"/>
+          <w:color w:val="DAE3E3"/>
+          <w:sz w:val="21"/>
+          <w:szCs w:val="21"/>
+          <w:lang w:eastAsia="zh-CN"/>
+        </w:rPr>
+      </w:pPr>
+      <w:r>
+        <w:rPr>
+          <w:rFonts w:ascii="Consolas" w:eastAsia="Times New Roman" w:hAnsi="Consolas" w:cs="Times New Roman"/>
+          <w:color w:val="7F8C8D"/>
+          <w:sz w:val="21"/>
+          <w:szCs w:val="21"/>
+          <w:lang w:eastAsia="zh-CN"/>
+        </w:rPr>
+        <w:t>  // sets up Timer1 in a different mode before this, which</w:t>
+      </w:r>
+    </w:p>
+    <w:p>
+      <w:pPr>
+        <w:shd w:val="clear" w:color="auto" w:fill="1F272A"/>
+        <w:spacing w:after="0" w:line="285" w:lineRule="atLeast"/>
+        <w:rPr>
+          <w:rFonts w:ascii="Consolas" w:eastAsia="Times New Roman" w:hAnsi="Consolas" w:cs="Times New Roman"/>
+          <w:color w:val="DAE3E3"/>
+          <w:sz w:val="21"/>
+          <w:szCs w:val="21"/>
+          <w:lang w:eastAsia="zh-CN"/>
+        </w:rPr>
+      </w:pPr>
+      <w:r>
+        <w:rPr>
+          <w:rFonts w:ascii="Consolas" w:eastAsia="Times New Roman" w:hAnsi="Consolas" w:cs="Times New Roman"/>
+          <w:color w:val="7F8C8D"/>
+          <w:sz w:val="21"/>
+          <w:szCs w:val="21"/>
+          <w:lang w:eastAsia="zh-CN"/>
+        </w:rPr>
+        <w:t>  // makes our OCR1A = .. result in a wrong value otherwise  </w:t>
+      </w:r>
+    </w:p>
+    <w:p>
+      <w:pPr>
+        <w:shd w:val="clear" w:color="auto" w:fill="1F272A"/>
+        <w:spacing w:after="0" w:line="285" w:lineRule="atLeast"/>
+        <w:rPr>
+          <w:rFonts w:ascii="Consolas" w:eastAsia="Times New Roman" w:hAnsi="Consolas" w:cs="Times New Roman"/>
+          <w:color w:val="DAE3E3"/>
+          <w:sz w:val="21"/>
+          <w:szCs w:val="21"/>
+          <w:lang w:eastAsia="zh-CN"/>
+        </w:rPr>
+      </w:pPr>
+      <w:r>
+        <w:rPr>
+          <w:rFonts w:ascii="Consolas" w:eastAsia="Times New Roman" w:hAnsi="Consolas" w:cs="Times New Roman"/>
+          <w:color w:val="DAE3E3"/>
+          <w:sz w:val="21"/>
+          <w:szCs w:val="21"/>
+          <w:lang w:eastAsia="zh-CN"/>
+        </w:rPr>
+        <w:t>  TCCR1B = 0b</w:t>
+      </w:r>
+      <w:r>
+        <w:rPr>
+          <w:rFonts w:ascii="Consolas" w:eastAsia="Times New Roman" w:hAnsi="Consolas" w:cs="Times New Roman"/>
+          <w:color w:val="7FCBCD"/>
+          <w:sz w:val="21"/>
+          <w:szCs w:val="21"/>
+          <w:lang w:eastAsia="zh-CN"/>
+        </w:rPr>
+        <w:t>00010010</w:t>
+      </w:r>
+      <w:r>
+        <w:rPr>
+          <w:rFonts w:ascii="Consolas" w:eastAsia="Times New Roman" w:hAnsi="Consolas" w:cs="Times New Roman"/>
+          <w:color w:val="DAE3E3"/>
+          <w:sz w:val="21"/>
+          <w:szCs w:val="21"/>
+          <w:lang w:eastAsia="zh-CN"/>
+        </w:rPr>
+        <w:t>;</w:t>
+      </w:r>
+      <w:r>
+        <w:rPr>
+          <w:rFonts w:ascii="Consolas" w:eastAsia="Times New Roman" w:hAnsi="Consolas" w:cs="Times New Roman"/>
+          <w:color w:val="7F8C8D"/>
+          <w:sz w:val="21"/>
+          <w:szCs w:val="21"/>
+          <w:lang w:eastAsia="zh-CN"/>
+        </w:rPr>
+        <w:t xml:space="preserve"> //</w:t>
+      </w:r>
+      <w:proofErr w:type="spellStart"/>
+      <w:r>
+        <w:rPr>
+          <w:rFonts w:ascii="Consolas" w:eastAsia="Times New Roman" w:hAnsi="Consolas" w:cs="Times New Roman"/>
+          <w:color w:val="7F8C8D"/>
+          <w:sz w:val="21"/>
+          <w:szCs w:val="21"/>
+          <w:lang w:eastAsia="zh-CN"/>
+        </w:rPr>
+        <w:t>prescalar</w:t>
+      </w:r>
+      <w:proofErr w:type="spellEnd"/>
+      <w:r>
+        <w:rPr>
+          <w:rFonts w:ascii="Consolas" w:eastAsia="Times New Roman" w:hAnsi="Consolas" w:cs="Times New Roman"/>
+          <w:color w:val="7F8C8D"/>
+          <w:sz w:val="21"/>
+          <w:szCs w:val="21"/>
+          <w:lang w:eastAsia="zh-CN"/>
+        </w:rPr>
+        <w:t xml:space="preserve"> is 8</w:t>
+      </w:r>
+    </w:p>
+    <w:p>
+      <w:pPr>
+        <w:shd w:val="clear" w:color="auto" w:fill="1F272A"/>
+        <w:spacing w:after="0" w:line="285" w:lineRule="atLeast"/>
+        <w:rPr>
+          <w:rFonts w:ascii="Consolas" w:eastAsia="Times New Roman" w:hAnsi="Consolas" w:cs="Times New Roman"/>
+          <w:color w:val="DAE3E3"/>
+          <w:sz w:val="21"/>
+          <w:szCs w:val="21"/>
+          <w:lang w:eastAsia="zh-CN"/>
+        </w:rPr>
+      </w:pPr>
+    </w:p>
+    <w:p>
+      <w:pPr>
+        <w:shd w:val="clear" w:color="auto" w:fill="1F272A"/>
+        <w:spacing w:after="0" w:line="285" w:lineRule="atLeast"/>
+        <w:rPr>
+          <w:rFonts w:ascii="Consolas" w:eastAsia="Times New Roman" w:hAnsi="Consolas" w:cs="Times New Roman"/>
+          <w:color w:val="DAE3E3"/>
+          <w:sz w:val="21"/>
+          <w:szCs w:val="21"/>
+          <w:lang w:eastAsia="zh-CN"/>
+        </w:rPr>
+      </w:pPr>
+      <w:r>
+        <w:rPr>
+          <w:rFonts w:ascii="Consolas" w:eastAsia="Times New Roman" w:hAnsi="Consolas" w:cs="Times New Roman"/>
+          <w:color w:val="7F8C8D"/>
+          <w:sz w:val="21"/>
+          <w:szCs w:val="21"/>
+          <w:lang w:eastAsia="zh-CN"/>
+        </w:rPr>
+        <w:t>  // 3. Set ICR1</w:t>
+      </w:r>
+    </w:p>
+    <w:p>
+      <w:pPr>
+        <w:shd w:val="clear" w:color="auto" w:fill="1F272A"/>
+        <w:spacing w:after="0" w:line="285" w:lineRule="atLeast"/>
+        <w:rPr>
+          <w:rFonts w:ascii="Consolas" w:eastAsia="Times New Roman" w:hAnsi="Consolas" w:cs="Times New Roman"/>
+          <w:color w:val="DAE3E3"/>
+          <w:sz w:val="21"/>
+          <w:szCs w:val="21"/>
+          <w:lang w:eastAsia="zh-CN"/>
+        </w:rPr>
+      </w:pPr>
+      <w:r>
+        <w:rPr>
+          <w:rFonts w:ascii="Consolas" w:eastAsia="Times New Roman" w:hAnsi="Consolas" w:cs="Times New Roman"/>
+          <w:color w:val="DAE3E3"/>
+          <w:sz w:val="21"/>
+          <w:szCs w:val="21"/>
+          <w:lang w:eastAsia="zh-CN"/>
+        </w:rPr>
+        <w:t xml:space="preserve">  ICR1 = </w:t>
+      </w:r>
+      <w:r>
+        <w:rPr>
+          <w:rFonts w:ascii="Consolas" w:eastAsia="Times New Roman" w:hAnsi="Consolas" w:cs="Times New Roman"/>
+          <w:color w:val="7FCBCD"/>
+          <w:sz w:val="21"/>
+          <w:szCs w:val="21"/>
+          <w:lang w:eastAsia="zh-CN"/>
+        </w:rPr>
+        <w:t>20000</w:t>
+      </w:r>
+      <w:r>
+        <w:rPr>
+          <w:rFonts w:ascii="Consolas" w:eastAsia="Times New Roman" w:hAnsi="Consolas" w:cs="Times New Roman"/>
+          <w:color w:val="DAE3E3"/>
+          <w:sz w:val="21"/>
+          <w:szCs w:val="21"/>
+          <w:lang w:eastAsia="zh-CN"/>
+        </w:rPr>
+        <w:t>;</w:t>
+      </w:r>
+    </w:p>
+    <w:p>
+      <w:pPr>
+        <w:shd w:val="clear" w:color="auto" w:fill="1F272A"/>
+        <w:spacing w:after="0" w:line="285" w:lineRule="atLeast"/>
+        <w:rPr>
+          <w:rFonts w:ascii="Consolas" w:eastAsia="Times New Roman" w:hAnsi="Consolas" w:cs="Times New Roman"/>
+          <w:color w:val="DAE3E3"/>
+          <w:sz w:val="21"/>
+          <w:szCs w:val="21"/>
+          <w:lang w:eastAsia="zh-CN"/>
+        </w:rPr>
+      </w:pPr>
+    </w:p>
+    <w:p>
+      <w:pPr>
+        <w:shd w:val="clear" w:color="auto" w:fill="1F272A"/>
+        <w:spacing w:after="0" w:line="285" w:lineRule="atLeast"/>
+        <w:rPr>
+          <w:rFonts w:ascii="Consolas" w:eastAsia="Times New Roman" w:hAnsi="Consolas" w:cs="Times New Roman"/>
+          <w:color w:val="DAE3E3"/>
+          <w:sz w:val="21"/>
+          <w:szCs w:val="21"/>
+          <w:lang w:eastAsia="zh-CN"/>
+        </w:rPr>
+      </w:pPr>
+      <w:r>
+        <w:rPr>
+          <w:rFonts w:ascii="Consolas" w:eastAsia="Times New Roman" w:hAnsi="Consolas" w:cs="Times New Roman"/>
+          <w:color w:val="7F8C8D"/>
+          <w:sz w:val="21"/>
+          <w:szCs w:val="21"/>
+          <w:lang w:eastAsia="zh-CN"/>
+        </w:rPr>
+        <w:t>  // 4. Set OCR1A for duty cycle</w:t>
+      </w:r>
+    </w:p>
+    <w:p>
+      <w:pPr>
+        <w:shd w:val="clear" w:color="auto" w:fill="1F272A"/>
+        <w:spacing w:after="0" w:line="285" w:lineRule="atLeast"/>
+        <w:rPr>
+          <w:rFonts w:ascii="Consolas" w:eastAsia="Times New Roman" w:hAnsi="Consolas" w:cs="Times New Roman"/>
+          <w:color w:val="DAE3E3"/>
+          <w:sz w:val="21"/>
+          <w:szCs w:val="21"/>
+          <w:lang w:eastAsia="zh-CN"/>
+        </w:rPr>
+      </w:pPr>
+      <w:r>
+        <w:rPr>
+          <w:rFonts w:ascii="Consolas" w:eastAsia="Times New Roman" w:hAnsi="Consolas" w:cs="Times New Roman"/>
+          <w:color w:val="DAE3E3"/>
+          <w:sz w:val="21"/>
+          <w:szCs w:val="21"/>
+          <w:lang w:eastAsia="zh-CN"/>
+        </w:rPr>
+        <w:t xml:space="preserve">  OCR1A = </w:t>
+      </w:r>
+      <w:r>
+        <w:rPr>
+          <w:rFonts w:ascii="Consolas" w:eastAsia="Times New Roman" w:hAnsi="Consolas" w:cs="Times New Roman"/>
+          <w:color w:val="7FCBCD"/>
+          <w:sz w:val="21"/>
+          <w:szCs w:val="21"/>
+          <w:lang w:eastAsia="zh-CN"/>
+        </w:rPr>
+        <w:t>1500</w:t>
+      </w:r>
+      <w:r>
+        <w:rPr>
+          <w:rFonts w:ascii="Consolas" w:eastAsia="Times New Roman" w:hAnsi="Consolas" w:cs="Times New Roman"/>
+          <w:color w:val="DAE3E3"/>
+          <w:sz w:val="21"/>
+          <w:szCs w:val="21"/>
+          <w:lang w:eastAsia="zh-CN"/>
+        </w:rPr>
+        <w:t>;</w:t>
+      </w:r>
+      <w:r>
+        <w:rPr>
+          <w:rFonts w:ascii="Consolas" w:eastAsia="Times New Roman" w:hAnsi="Consolas" w:cs="Times New Roman"/>
+          <w:color w:val="DAE3E3"/>
+          <w:sz w:val="21"/>
+          <w:szCs w:val="21"/>
+          <w:lang w:eastAsia="zh-CN"/>
+        </w:rPr>
+        <w:t xml:space="preserve"> // </w:t>
+      </w:r>
+      <w:r>
+        <w:rPr>
+          <w:rFonts w:ascii="Consolas" w:eastAsia="Times New Roman" w:hAnsi="Consolas" w:cs="Times New Roman"/>
+          <w:color w:val="DAE3E3"/>
+          <w:sz w:val="21"/>
+          <w:szCs w:val="21"/>
+          <w:lang w:eastAsia="zh-CN"/>
+        </w:rPr>
+        <w:t>0</w:t>
+      </w:r>
+      <w:r>
+        <w:t>°</w:t>
+      </w:r>
+      <w:r>
+        <w:rPr>
+          <w:rFonts w:ascii="Consolas" w:eastAsia="Times New Roman" w:hAnsi="Consolas" w:cs="Times New Roman"/>
+          <w:color w:val="DAE3E3"/>
+          <w:sz w:val="21"/>
+          <w:szCs w:val="21"/>
+          <w:lang w:eastAsia="zh-CN"/>
+        </w:rPr>
+        <w:t xml:space="preserve"> for servo</w:t>
+      </w:r>
+    </w:p>
+    <w:p>
+      <w:pPr>
+        <w:shd w:val="clear" w:color="auto" w:fill="1F272A"/>
+        <w:spacing w:after="0" w:line="285" w:lineRule="atLeast"/>
+        <w:rPr>
+          <w:rFonts w:ascii="Consolas" w:eastAsia="Times New Roman" w:hAnsi="Consolas" w:cs="Times New Roman"/>
+          <w:color w:val="DAE3E3"/>
+          <w:sz w:val="21"/>
+          <w:szCs w:val="21"/>
+          <w:lang w:eastAsia="zh-CN"/>
+        </w:rPr>
+      </w:pPr>
+    </w:p>
+    <w:p>
+      <w:pPr>
+        <w:shd w:val="clear" w:color="auto" w:fill="1F272A"/>
+        <w:spacing w:after="0" w:line="285" w:lineRule="atLeast"/>
+        <w:rPr>
+          <w:rFonts w:ascii="Consolas" w:eastAsia="Times New Roman" w:hAnsi="Consolas" w:cs="Times New Roman"/>
+          <w:color w:val="DAE3E3"/>
+          <w:sz w:val="21"/>
+          <w:szCs w:val="21"/>
+          <w:lang w:eastAsia="zh-CN"/>
+        </w:rPr>
+      </w:pPr>
+      <w:r>
+        <w:rPr>
+          <w:rFonts w:ascii="Consolas" w:eastAsia="Times New Roman" w:hAnsi="Consolas" w:cs="Times New Roman"/>
+          <w:color w:val="DAE3E3"/>
+          <w:sz w:val="21"/>
+          <w:szCs w:val="21"/>
+          <w:lang w:eastAsia="zh-CN"/>
+        </w:rPr>
+        <w:t xml:space="preserve">  TCNT1 = </w:t>
+      </w:r>
+      <w:r>
+        <w:rPr>
+          <w:rFonts w:ascii="Consolas" w:eastAsia="Times New Roman" w:hAnsi="Consolas" w:cs="Times New Roman"/>
+          <w:color w:val="7FCBCD"/>
+          <w:sz w:val="21"/>
+          <w:szCs w:val="21"/>
+          <w:lang w:eastAsia="zh-CN"/>
+        </w:rPr>
+        <w:t>0</w:t>
+      </w:r>
+      <w:r>
+        <w:rPr>
+          <w:rFonts w:ascii="Consolas" w:eastAsia="Times New Roman" w:hAnsi="Consolas" w:cs="Times New Roman"/>
+          <w:color w:val="DAE3E3"/>
+          <w:sz w:val="21"/>
+          <w:szCs w:val="21"/>
+          <w:lang w:eastAsia="zh-CN"/>
+        </w:rPr>
+        <w:t>;</w:t>
+      </w:r>
+    </w:p>
+    <w:p>
+      <w:pPr>
+        <w:shd w:val="clear" w:color="auto" w:fill="1F272A"/>
+        <w:spacing w:after="0" w:line="285" w:lineRule="atLeast"/>
+        <w:rPr>
+          <w:rFonts w:ascii="Consolas" w:eastAsia="Times New Roman" w:hAnsi="Consolas" w:cs="Times New Roman"/>
+          <w:color w:val="DAE3E3"/>
+          <w:sz w:val="21"/>
+          <w:szCs w:val="21"/>
+          <w:lang w:eastAsia="zh-CN"/>
+        </w:rPr>
+      </w:pPr>
+    </w:p>
+    <w:p>
+      <w:pPr>
+        <w:shd w:val="clear" w:color="auto" w:fill="1F272A"/>
+        <w:spacing w:after="0" w:line="285" w:lineRule="atLeast"/>
+        <w:rPr>
+          <w:rFonts w:ascii="Consolas" w:eastAsia="Times New Roman" w:hAnsi="Consolas" w:cs="Times New Roman"/>
+          <w:color w:val="DAE3E3"/>
+          <w:sz w:val="21"/>
+          <w:szCs w:val="21"/>
+          <w:lang w:eastAsia="zh-CN"/>
+        </w:rPr>
+      </w:pPr>
+      <w:r>
+        <w:rPr>
+          <w:rFonts w:ascii="Consolas" w:eastAsia="Times New Roman" w:hAnsi="Consolas" w:cs="Times New Roman"/>
+          <w:color w:val="7F8C8D"/>
+          <w:sz w:val="21"/>
+          <w:szCs w:val="21"/>
+          <w:lang w:eastAsia="zh-CN"/>
+        </w:rPr>
+        <w:t>  // 5. Enable Non-Inverting Mode on OC1A (PB1)</w:t>
+      </w:r>
+    </w:p>
+    <w:p>
+      <w:pPr>
+        <w:shd w:val="clear" w:color="auto" w:fill="1F272A"/>
+        <w:spacing w:after="0" w:line="285" w:lineRule="atLeast"/>
+        <w:rPr>
+          <w:rFonts w:ascii="Consolas" w:eastAsia="Times New Roman" w:hAnsi="Consolas" w:cs="Times New Roman"/>
+          <w:color w:val="DAE3E3"/>
+          <w:sz w:val="21"/>
+          <w:szCs w:val="21"/>
+          <w:lang w:eastAsia="zh-CN"/>
+        </w:rPr>
+      </w:pPr>
+      <w:r>
+        <w:rPr>
+          <w:rFonts w:ascii="Consolas" w:eastAsia="Times New Roman" w:hAnsi="Consolas" w:cs="Times New Roman"/>
+          <w:color w:val="DAE3E3"/>
+          <w:sz w:val="21"/>
+          <w:szCs w:val="21"/>
+          <w:lang w:eastAsia="zh-CN"/>
+        </w:rPr>
+        <w:t>  TCCR1A |= (</w:t>
+      </w:r>
+      <w:r>
+        <w:rPr>
+          <w:rFonts w:ascii="Consolas" w:eastAsia="Times New Roman" w:hAnsi="Consolas" w:cs="Times New Roman"/>
+          <w:color w:val="7FCBCD"/>
+          <w:sz w:val="21"/>
+          <w:szCs w:val="21"/>
+          <w:lang w:eastAsia="zh-CN"/>
+        </w:rPr>
+        <w:t>1</w:t>
+      </w:r>
+      <w:r>
+        <w:rPr>
+          <w:rFonts w:ascii="Consolas" w:eastAsia="Times New Roman" w:hAnsi="Consolas" w:cs="Times New Roman"/>
+          <w:color w:val="DAE3E3"/>
+          <w:sz w:val="21"/>
+          <w:szCs w:val="21"/>
+          <w:lang w:eastAsia="zh-CN"/>
+        </w:rPr>
+        <w:t xml:space="preserve"> &lt;&lt; COM1A1);</w:t>
+      </w:r>
+    </w:p>
+    <w:p>
+      <w:pPr>
+        <w:shd w:val="clear" w:color="auto" w:fill="1F272A"/>
+        <w:spacing w:after="0" w:line="285" w:lineRule="atLeast"/>
+        <w:rPr>
+          <w:rFonts w:ascii="Consolas" w:eastAsia="Times New Roman" w:hAnsi="Consolas" w:cs="Times New Roman"/>
+          <w:color w:val="DAE3E3"/>
+          <w:sz w:val="21"/>
+          <w:szCs w:val="21"/>
+          <w:lang w:eastAsia="zh-CN"/>
+        </w:rPr>
+      </w:pPr>
+    </w:p>
+    <w:p>
+      <w:pPr>
+        <w:shd w:val="clear" w:color="auto" w:fill="1F272A"/>
+        <w:spacing w:after="0" w:line="285" w:lineRule="atLeast"/>
+        <w:rPr>
+          <w:rFonts w:ascii="Consolas" w:eastAsia="Times New Roman" w:hAnsi="Consolas" w:cs="Times New Roman"/>
+          <w:color w:val="DAE3E3"/>
+          <w:sz w:val="21"/>
+          <w:szCs w:val="21"/>
+          <w:lang w:eastAsia="zh-CN"/>
+        </w:rPr>
+      </w:pPr>
+      <w:r>
+        <w:rPr>
+          <w:rFonts w:ascii="Consolas" w:eastAsia="Times New Roman" w:hAnsi="Consolas" w:cs="Times New Roman"/>
+          <w:color w:val="DAE3E3"/>
+          <w:sz w:val="21"/>
+          <w:szCs w:val="21"/>
+          <w:lang w:eastAsia="zh-CN"/>
+        </w:rPr>
+        <w:t xml:space="preserve">  </w:t>
+      </w:r>
+      <w:r>
+        <w:rPr>
+          <w:rFonts w:ascii="Consolas" w:eastAsia="Times New Roman" w:hAnsi="Consolas" w:cs="Times New Roman"/>
+          <w:color w:val="F39C12"/>
+          <w:sz w:val="21"/>
+          <w:szCs w:val="21"/>
+          <w:lang w:eastAsia="zh-CN"/>
+        </w:rPr>
+        <w:t>sei</w:t>
+      </w:r>
+      <w:r>
+        <w:rPr>
+          <w:rFonts w:ascii="Consolas" w:eastAsia="Times New Roman" w:hAnsi="Consolas" w:cs="Times New Roman"/>
+          <w:color w:val="DAE3E3"/>
+          <w:sz w:val="21"/>
+          <w:szCs w:val="21"/>
+          <w:lang w:eastAsia="zh-CN"/>
+        </w:rPr>
+        <w:t>();</w:t>
+      </w:r>
+    </w:p>
+    <w:p>
+      <w:pPr>
+        <w:shd w:val="clear" w:color="auto" w:fill="1F272A"/>
+        <w:spacing w:after="0" w:line="285" w:lineRule="atLeast"/>
+        <w:rPr>
+          <w:rFonts w:ascii="Consolas" w:eastAsia="Times New Roman" w:hAnsi="Consolas" w:cs="Times New Roman"/>
+          <w:color w:val="DAE3E3"/>
+          <w:sz w:val="21"/>
+          <w:szCs w:val="21"/>
+          <w:lang w:eastAsia="zh-CN"/>
+        </w:rPr>
+      </w:pPr>
+      <w:r>
+        <w:rPr>
+          <w:rFonts w:ascii="Consolas" w:eastAsia="Times New Roman" w:hAnsi="Consolas" w:cs="Times New Roman"/>
+          <w:color w:val="DAE3E3"/>
+          <w:sz w:val="21"/>
+          <w:szCs w:val="21"/>
+          <w:lang w:eastAsia="zh-CN"/>
+        </w:rPr>
+        <w:t>}</w:t>
+      </w:r>
+    </w:p>
+    <w:p>
+      <w:pPr>
+        <w:shd w:val="clear" w:color="auto" w:fill="1F272A"/>
+        <w:spacing w:after="0" w:line="285" w:lineRule="atLeast"/>
+        <w:rPr>
+          <w:rFonts w:ascii="Consolas" w:eastAsia="Times New Roman" w:hAnsi="Consolas" w:cs="Times New Roman"/>
+          <w:color w:val="DAE3E3"/>
+          <w:sz w:val="21"/>
+          <w:szCs w:val="21"/>
+          <w:lang w:eastAsia="zh-CN"/>
+        </w:rPr>
+      </w:pPr>
+    </w:p>
+    <w:p>
+      <w:pPr>
+        <w:shd w:val="clear" w:color="auto" w:fill="1F272A"/>
+        <w:spacing w:after="0" w:line="285" w:lineRule="atLeast"/>
+        <w:rPr>
+          <w:rFonts w:ascii="Consolas" w:eastAsia="Times New Roman" w:hAnsi="Consolas" w:cs="Times New Roman"/>
+          <w:color w:val="DAE3E3"/>
+          <w:sz w:val="21"/>
+          <w:szCs w:val="21"/>
+          <w:lang w:eastAsia="zh-CN"/>
+        </w:rPr>
+      </w:pPr>
+      <w:r>
+        <w:rPr>
+          <w:rFonts w:ascii="Consolas" w:eastAsia="Times New Roman" w:hAnsi="Consolas" w:cs="Times New Roman"/>
+          <w:color w:val="0CA1A6"/>
+          <w:sz w:val="21"/>
+          <w:szCs w:val="21"/>
+          <w:lang w:eastAsia="zh-CN"/>
+        </w:rPr>
+        <w:t>void</w:t>
+      </w:r>
+      <w:r>
+        <w:rPr>
+          <w:rFonts w:ascii="Consolas" w:eastAsia="Times New Roman" w:hAnsi="Consolas" w:cs="Times New Roman"/>
+          <w:color w:val="DAE3E3"/>
+          <w:sz w:val="21"/>
+          <w:szCs w:val="21"/>
+          <w:lang w:eastAsia="zh-CN"/>
+        </w:rPr>
+        <w:t xml:space="preserve"> </w:t>
+      </w:r>
+      <w:r>
+        <w:rPr>
+          <w:rFonts w:ascii="Consolas" w:eastAsia="Times New Roman" w:hAnsi="Consolas" w:cs="Times New Roman"/>
+          <w:color w:val="F39C12"/>
+          <w:sz w:val="21"/>
+          <w:szCs w:val="21"/>
+          <w:lang w:eastAsia="zh-CN"/>
+        </w:rPr>
+        <w:t>loop</w:t>
+      </w:r>
+      <w:r>
+        <w:rPr>
+          <w:rFonts w:ascii="Consolas" w:eastAsia="Times New Roman" w:hAnsi="Consolas" w:cs="Times New Roman"/>
+          <w:color w:val="DAE3E3"/>
+          <w:sz w:val="21"/>
+          <w:szCs w:val="21"/>
+          <w:lang w:eastAsia="zh-CN"/>
+        </w:rPr>
+        <w:t>() {</w:t>
+      </w:r>
+    </w:p>
+    <w:p>
+      <w:pPr>
+        <w:shd w:val="clear" w:color="auto" w:fill="1F272A"/>
+        <w:spacing w:after="0" w:line="285" w:lineRule="atLeast"/>
+        <w:rPr>
+          <w:rFonts w:ascii="Consolas" w:eastAsia="Times New Roman" w:hAnsi="Consolas" w:cs="Times New Roman"/>
+          <w:color w:val="DAE3E3"/>
+          <w:sz w:val="21"/>
+          <w:szCs w:val="21"/>
+          <w:lang w:eastAsia="zh-CN"/>
+        </w:rPr>
+      </w:pPr>
+    </w:p>
+    <w:p>
+      <w:pPr>
+        <w:shd w:val="clear" w:color="auto" w:fill="1F272A"/>
+        <w:spacing w:after="0" w:line="285" w:lineRule="atLeast"/>
+        <w:rPr>
+          <w:rFonts w:ascii="Consolas" w:eastAsia="Times New Roman" w:hAnsi="Consolas" w:cs="Times New Roman"/>
+          <w:color w:val="DAE3E3"/>
+          <w:sz w:val="21"/>
+          <w:szCs w:val="21"/>
+          <w:lang w:eastAsia="zh-CN"/>
+        </w:rPr>
+      </w:pPr>
+      <w:r>
+        <w:rPr>
+          <w:rFonts w:ascii="Consolas" w:eastAsia="Times New Roman" w:hAnsi="Consolas" w:cs="Times New Roman"/>
+          <w:color w:val="DAE3E3"/>
+          <w:sz w:val="21"/>
+          <w:szCs w:val="21"/>
+          <w:lang w:eastAsia="zh-CN"/>
+        </w:rPr>
+        <w:t>}</w:t>
+      </w:r>
+    </w:p>
+    <w:p>
+      <w:pPr>
+        <w:shd w:val="clear" w:color="auto" w:fill="1F272A"/>
+        <w:spacing w:after="0" w:line="285" w:lineRule="atLeast"/>
+        <w:rPr>
+          <w:rFonts w:ascii="Consolas" w:eastAsia="Times New Roman" w:hAnsi="Consolas" w:cs="Times New Roman"/>
+          <w:color w:val="DAE3E3"/>
+          <w:sz w:val="21"/>
+          <w:szCs w:val="21"/>
+          <w:lang w:eastAsia="zh-CN"/>
+        </w:rPr>
+      </w:pPr>
     </w:p>
     <w:p/>
-    <w:p/>
-    <w:p/>
-    <w:p/>
     <w:p>
       <w:r>
         <w:rPr>
           <w:b/>
         </w:rPr>
+        <w:lastRenderedPageBreak/>
         <w:t>Q10:</w:t>
       </w:r>
       <w:r>
@@ -3971,27 +5487,889 @@
         <w:ind w:left="432"/>
       </w:pPr>
       <w:r>
-        <w:t xml:space="preserve">The servo motor can rotate from 0° to 180°. Modify your code to make the servo continuously sweep from 0° to 180° and back to 0° in a smooth motion. Ensure a gradual transition by adjusting the pulse width incrementally. You are allowed to use the delay function for smoothness, but not to </w:t>
-      </w:r>
-      <w:proofErr w:type="gramStart"/>
-      <w:r>
-        <w:t>actually generate</w:t>
-      </w:r>
-      <w:proofErr w:type="gramEnd"/>
-      <w:r>
-        <w:t xml:space="preserve"> the PWM pulses themselves. a) Include your code in your lab report. b) Show your servo motor behavior to your TA.</w:t>
+        <w:t>The servo motor can rotate from 0° to 180°. Modify your code to make the servo continuously sweep from 0° to 180° and back to 0° in a smooth motion. Ensure a gradual transition by adjusting the pulse width incrementally. You are allowed to use the delay function for smoothness, but not to actually generate the PWM pulses themselves. a) Include your code in your lab report. b) Show your servo motor behavior to your TA.</w:t>
       </w:r>
     </w:p>
     <w:p>
       <w:pPr>
         <w:ind w:left="432"/>
-      </w:pPr>
-      <w:r>
         <w:rPr>
           <w:i/>
         </w:rPr>
+      </w:pPr>
+      <w:r>
+        <w:rPr>
+          <w:i/>
+        </w:rPr>
         <w:t>Answer:</w:t>
       </w:r>
+    </w:p>
+    <w:p>
+      <w:pPr>
+        <w:shd w:val="clear" w:color="auto" w:fill="1F272A"/>
+        <w:spacing w:after="0" w:line="285" w:lineRule="atLeast"/>
+        <w:rPr>
+          <w:rFonts w:ascii="Consolas" w:eastAsia="Times New Roman" w:hAnsi="Consolas" w:cs="Times New Roman"/>
+          <w:color w:val="DAE3E3"/>
+          <w:sz w:val="21"/>
+          <w:szCs w:val="21"/>
+          <w:lang w:eastAsia="zh-CN"/>
+        </w:rPr>
+      </w:pPr>
+      <w:r>
+        <w:rPr>
+          <w:rFonts w:ascii="Consolas" w:eastAsia="Times New Roman" w:hAnsi="Consolas" w:cs="Times New Roman"/>
+          <w:color w:val="C586C0"/>
+          <w:sz w:val="21"/>
+          <w:szCs w:val="21"/>
+          <w:lang w:eastAsia="zh-CN"/>
+        </w:rPr>
+        <w:t>#define</w:t>
+      </w:r>
+      <w:r>
+        <w:rPr>
+          <w:rFonts w:ascii="Consolas" w:eastAsia="Times New Roman" w:hAnsi="Consolas" w:cs="Times New Roman"/>
+          <w:color w:val="DAE3E3"/>
+          <w:sz w:val="21"/>
+          <w:szCs w:val="21"/>
+          <w:lang w:eastAsia="zh-CN"/>
+        </w:rPr>
+        <w:t xml:space="preserve"> </w:t>
+      </w:r>
+      <w:r>
+        <w:rPr>
+          <w:rFonts w:ascii="Consolas" w:eastAsia="Times New Roman" w:hAnsi="Consolas" w:cs="Times New Roman"/>
+          <w:color w:val="F39C12"/>
+          <w:sz w:val="21"/>
+          <w:szCs w:val="21"/>
+          <w:lang w:eastAsia="zh-CN"/>
+        </w:rPr>
+        <w:t>SERVO_SPEED</w:t>
+      </w:r>
+      <w:r>
+        <w:rPr>
+          <w:rFonts w:ascii="Consolas" w:eastAsia="Times New Roman" w:hAnsi="Consolas" w:cs="Times New Roman"/>
+          <w:color w:val="DAE3E3"/>
+          <w:sz w:val="21"/>
+          <w:szCs w:val="21"/>
+          <w:lang w:eastAsia="zh-CN"/>
+        </w:rPr>
+        <w:t xml:space="preserve"> </w:t>
+      </w:r>
+      <w:r>
+        <w:rPr>
+          <w:rFonts w:ascii="Consolas" w:eastAsia="Times New Roman" w:hAnsi="Consolas" w:cs="Times New Roman"/>
+          <w:color w:val="7FCBCD"/>
+          <w:sz w:val="21"/>
+          <w:szCs w:val="21"/>
+          <w:lang w:eastAsia="zh-CN"/>
+        </w:rPr>
+        <w:t>20</w:t>
+      </w:r>
+      <w:r>
+        <w:rPr>
+          <w:rFonts w:ascii="Consolas" w:eastAsia="Times New Roman" w:hAnsi="Consolas" w:cs="Times New Roman"/>
+          <w:color w:val="7F8C8D"/>
+          <w:sz w:val="21"/>
+          <w:szCs w:val="21"/>
+          <w:lang w:eastAsia="zh-CN"/>
+        </w:rPr>
+        <w:t xml:space="preserve"> // Va</w:t>
+      </w:r>
+      <w:r>
+        <w:rPr>
+          <w:rFonts w:ascii="Consolas" w:eastAsia="Times New Roman" w:hAnsi="Consolas" w:cs="Times New Roman"/>
+          <w:color w:val="7F8C8D"/>
+          <w:sz w:val="21"/>
+          <w:szCs w:val="21"/>
+          <w:lang w:eastAsia="zh-CN"/>
+        </w:rPr>
+        <w:t>ri</w:t>
+      </w:r>
+      <w:r>
+        <w:rPr>
+          <w:rFonts w:ascii="Consolas" w:eastAsia="Times New Roman" w:hAnsi="Consolas" w:cs="Times New Roman"/>
+          <w:color w:val="7F8C8D"/>
+          <w:sz w:val="21"/>
+          <w:szCs w:val="21"/>
+          <w:lang w:eastAsia="zh-CN"/>
+        </w:rPr>
+        <w:t>es the speed of flashing cycle of LED</w:t>
+      </w:r>
+    </w:p>
+    <w:p>
+      <w:pPr>
+        <w:shd w:val="clear" w:color="auto" w:fill="1F272A"/>
+        <w:spacing w:after="0" w:line="285" w:lineRule="atLeast"/>
+        <w:rPr>
+          <w:rFonts w:ascii="Consolas" w:eastAsia="Times New Roman" w:hAnsi="Consolas" w:cs="Times New Roman"/>
+          <w:color w:val="DAE3E3"/>
+          <w:sz w:val="21"/>
+          <w:szCs w:val="21"/>
+          <w:lang w:eastAsia="zh-CN"/>
+        </w:rPr>
+      </w:pPr>
+      <w:r>
+        <w:rPr>
+          <w:rFonts w:ascii="Consolas" w:eastAsia="Times New Roman" w:hAnsi="Consolas" w:cs="Times New Roman"/>
+          <w:color w:val="0CA1A6"/>
+          <w:sz w:val="21"/>
+          <w:szCs w:val="21"/>
+          <w:lang w:eastAsia="zh-CN"/>
+        </w:rPr>
+        <w:t>static</w:t>
+      </w:r>
+      <w:r>
+        <w:rPr>
+          <w:rFonts w:ascii="Consolas" w:eastAsia="Times New Roman" w:hAnsi="Consolas" w:cs="Times New Roman"/>
+          <w:color w:val="DAE3E3"/>
+          <w:sz w:val="21"/>
+          <w:szCs w:val="21"/>
+          <w:lang w:eastAsia="zh-CN"/>
+        </w:rPr>
+        <w:t xml:space="preserve"> </w:t>
+      </w:r>
+      <w:r>
+        <w:rPr>
+          <w:rFonts w:ascii="Consolas" w:eastAsia="Times New Roman" w:hAnsi="Consolas" w:cs="Times New Roman"/>
+          <w:color w:val="0CA1A6"/>
+          <w:sz w:val="21"/>
+          <w:szCs w:val="21"/>
+          <w:lang w:eastAsia="zh-CN"/>
+        </w:rPr>
+        <w:t>volatile</w:t>
+      </w:r>
+      <w:r>
+        <w:rPr>
+          <w:rFonts w:ascii="Consolas" w:eastAsia="Times New Roman" w:hAnsi="Consolas" w:cs="Times New Roman"/>
+          <w:color w:val="DAE3E3"/>
+          <w:sz w:val="21"/>
+          <w:szCs w:val="21"/>
+          <w:lang w:eastAsia="zh-CN"/>
+        </w:rPr>
+        <w:t xml:space="preserve"> </w:t>
+      </w:r>
+      <w:r>
+        <w:rPr>
+          <w:rFonts w:ascii="Consolas" w:eastAsia="Times New Roman" w:hAnsi="Consolas" w:cs="Times New Roman"/>
+          <w:color w:val="0CA1A6"/>
+          <w:sz w:val="21"/>
+          <w:szCs w:val="21"/>
+          <w:lang w:eastAsia="zh-CN"/>
+        </w:rPr>
+        <w:t>bool</w:t>
+      </w:r>
+      <w:r>
+        <w:rPr>
+          <w:rFonts w:ascii="Consolas" w:eastAsia="Times New Roman" w:hAnsi="Consolas" w:cs="Times New Roman"/>
+          <w:color w:val="DAE3E3"/>
+          <w:sz w:val="21"/>
+          <w:szCs w:val="21"/>
+          <w:lang w:eastAsia="zh-CN"/>
+        </w:rPr>
+        <w:t xml:space="preserve"> </w:t>
+      </w:r>
+      <w:proofErr w:type="spellStart"/>
+      <w:r>
+        <w:rPr>
+          <w:rFonts w:ascii="Consolas" w:eastAsia="Times New Roman" w:hAnsi="Consolas" w:cs="Times New Roman"/>
+          <w:color w:val="DAE3E3"/>
+          <w:sz w:val="21"/>
+          <w:szCs w:val="21"/>
+          <w:lang w:eastAsia="zh-CN"/>
+        </w:rPr>
+        <w:t>counting_up</w:t>
+      </w:r>
+      <w:proofErr w:type="spellEnd"/>
+      <w:r>
+        <w:rPr>
+          <w:rFonts w:ascii="Consolas" w:eastAsia="Times New Roman" w:hAnsi="Consolas" w:cs="Times New Roman"/>
+          <w:color w:val="DAE3E3"/>
+          <w:sz w:val="21"/>
+          <w:szCs w:val="21"/>
+          <w:lang w:eastAsia="zh-CN"/>
+        </w:rPr>
+        <w:t xml:space="preserve"> = </w:t>
+      </w:r>
+      <w:r>
+        <w:rPr>
+          <w:rFonts w:ascii="Consolas" w:eastAsia="Times New Roman" w:hAnsi="Consolas" w:cs="Times New Roman"/>
+          <w:color w:val="7FCBCD"/>
+          <w:sz w:val="21"/>
+          <w:szCs w:val="21"/>
+          <w:lang w:eastAsia="zh-CN"/>
+        </w:rPr>
+        <w:t>false</w:t>
+      </w:r>
+      <w:r>
+        <w:rPr>
+          <w:rFonts w:ascii="Consolas" w:eastAsia="Times New Roman" w:hAnsi="Consolas" w:cs="Times New Roman"/>
+          <w:color w:val="DAE3E3"/>
+          <w:sz w:val="21"/>
+          <w:szCs w:val="21"/>
+          <w:lang w:eastAsia="zh-CN"/>
+        </w:rPr>
+        <w:t>;</w:t>
+      </w:r>
+      <w:r>
+        <w:rPr>
+          <w:rFonts w:ascii="Consolas" w:eastAsia="Times New Roman" w:hAnsi="Consolas" w:cs="Times New Roman"/>
+          <w:color w:val="7F8C8D"/>
+          <w:sz w:val="21"/>
+          <w:szCs w:val="21"/>
+          <w:lang w:eastAsia="zh-CN"/>
+        </w:rPr>
+        <w:t xml:space="preserve"> // Variable that toggles between modes</w:t>
+      </w:r>
+    </w:p>
+    <w:p>
+      <w:pPr>
+        <w:shd w:val="clear" w:color="auto" w:fill="1F272A"/>
+        <w:spacing w:after="0" w:line="285" w:lineRule="atLeast"/>
+        <w:rPr>
+          <w:rFonts w:ascii="Consolas" w:eastAsia="Times New Roman" w:hAnsi="Consolas" w:cs="Times New Roman"/>
+          <w:color w:val="DAE3E3"/>
+          <w:sz w:val="21"/>
+          <w:szCs w:val="21"/>
+          <w:lang w:eastAsia="zh-CN"/>
+        </w:rPr>
+      </w:pPr>
+    </w:p>
+    <w:p>
+      <w:pPr>
+        <w:shd w:val="clear" w:color="auto" w:fill="1F272A"/>
+        <w:spacing w:after="0" w:line="285" w:lineRule="atLeast"/>
+        <w:rPr>
+          <w:rFonts w:ascii="Consolas" w:eastAsia="Times New Roman" w:hAnsi="Consolas" w:cs="Times New Roman"/>
+          <w:color w:val="DAE3E3"/>
+          <w:sz w:val="21"/>
+          <w:szCs w:val="21"/>
+          <w:lang w:eastAsia="zh-CN"/>
+        </w:rPr>
+      </w:pPr>
+      <w:r>
+        <w:rPr>
+          <w:rFonts w:ascii="Consolas" w:eastAsia="Times New Roman" w:hAnsi="Consolas" w:cs="Times New Roman"/>
+          <w:color w:val="F39C12"/>
+          <w:sz w:val="21"/>
+          <w:szCs w:val="21"/>
+          <w:lang w:eastAsia="zh-CN"/>
+        </w:rPr>
+        <w:t>ISR</w:t>
+      </w:r>
+      <w:r>
+        <w:rPr>
+          <w:rFonts w:ascii="Consolas" w:eastAsia="Times New Roman" w:hAnsi="Consolas" w:cs="Times New Roman"/>
+          <w:color w:val="DAE3E3"/>
+          <w:sz w:val="21"/>
+          <w:szCs w:val="21"/>
+          <w:lang w:eastAsia="zh-CN"/>
+        </w:rPr>
+        <w:t>(TIMER1_COMPA_vect) {</w:t>
+      </w:r>
+    </w:p>
+    <w:p>
+      <w:pPr>
+        <w:shd w:val="clear" w:color="auto" w:fill="1F272A"/>
+        <w:spacing w:after="0" w:line="285" w:lineRule="atLeast"/>
+        <w:rPr>
+          <w:rFonts w:ascii="Consolas" w:eastAsia="Times New Roman" w:hAnsi="Consolas" w:cs="Times New Roman"/>
+          <w:color w:val="DAE3E3"/>
+          <w:sz w:val="21"/>
+          <w:szCs w:val="21"/>
+          <w:lang w:eastAsia="zh-CN"/>
+        </w:rPr>
+      </w:pPr>
+      <w:r>
+        <w:rPr>
+          <w:rFonts w:ascii="Consolas" w:eastAsia="Times New Roman" w:hAnsi="Consolas" w:cs="Times New Roman"/>
+          <w:color w:val="DAE3E3"/>
+          <w:sz w:val="21"/>
+          <w:szCs w:val="21"/>
+          <w:lang w:eastAsia="zh-CN"/>
+        </w:rPr>
+        <w:t xml:space="preserve">  </w:t>
+      </w:r>
+      <w:r>
+        <w:rPr>
+          <w:rFonts w:ascii="Consolas" w:eastAsia="Times New Roman" w:hAnsi="Consolas" w:cs="Times New Roman"/>
+          <w:color w:val="C586C0"/>
+          <w:sz w:val="21"/>
+          <w:szCs w:val="21"/>
+          <w:lang w:eastAsia="zh-CN"/>
+        </w:rPr>
+        <w:t>if</w:t>
+      </w:r>
+      <w:r>
+        <w:rPr>
+          <w:rFonts w:ascii="Consolas" w:eastAsia="Times New Roman" w:hAnsi="Consolas" w:cs="Times New Roman"/>
+          <w:color w:val="DAE3E3"/>
+          <w:sz w:val="21"/>
+          <w:szCs w:val="21"/>
+          <w:lang w:eastAsia="zh-CN"/>
+        </w:rPr>
+        <w:t xml:space="preserve"> (OCR1A &lt;= </w:t>
+      </w:r>
+      <w:r>
+        <w:rPr>
+          <w:rFonts w:ascii="Consolas" w:eastAsia="Times New Roman" w:hAnsi="Consolas" w:cs="Times New Roman"/>
+          <w:color w:val="7FCBCD"/>
+          <w:sz w:val="21"/>
+          <w:szCs w:val="21"/>
+          <w:lang w:eastAsia="zh-CN"/>
+        </w:rPr>
+        <w:t>500</w:t>
+      </w:r>
+      <w:r>
+        <w:rPr>
+          <w:rFonts w:ascii="Consolas" w:eastAsia="Times New Roman" w:hAnsi="Consolas" w:cs="Times New Roman"/>
+          <w:color w:val="DAE3E3"/>
+          <w:sz w:val="21"/>
+          <w:szCs w:val="21"/>
+          <w:lang w:eastAsia="zh-CN"/>
+        </w:rPr>
+        <w:t>) {</w:t>
+      </w:r>
+      <w:r>
+        <w:rPr>
+          <w:rFonts w:ascii="Consolas" w:eastAsia="Times New Roman" w:hAnsi="Consolas" w:cs="Times New Roman"/>
+          <w:color w:val="DAE3E3"/>
+          <w:sz w:val="21"/>
+          <w:szCs w:val="21"/>
+          <w:lang w:eastAsia="zh-CN"/>
+        </w:rPr>
+        <w:t xml:space="preserve"> //</w:t>
+      </w:r>
+      <w:r>
+        <w:rPr>
+          <w:rFonts w:ascii="Consolas" w:eastAsia="Times New Roman" w:hAnsi="Consolas" w:cs="Times New Roman"/>
+          <w:color w:val="DAE3E3"/>
+          <w:sz w:val="21"/>
+          <w:szCs w:val="21"/>
+          <w:lang w:eastAsia="zh-CN"/>
+        </w:rPr>
+        <w:t xml:space="preserve"> </w:t>
+      </w:r>
+      <w:r>
+        <w:rPr>
+          <w:rFonts w:ascii="Consolas" w:eastAsia="Times New Roman" w:hAnsi="Consolas" w:cs="Times New Roman"/>
+          <w:color w:val="DAE3E3"/>
+          <w:sz w:val="21"/>
+          <w:szCs w:val="21"/>
+          <w:lang w:eastAsia="zh-CN"/>
+        </w:rPr>
+        <w:t>minimum angle (-90</w:t>
+      </w:r>
+      <w:r>
+        <w:t>°</w:t>
+      </w:r>
+      <w:r>
+        <w:rPr>
+          <w:rFonts w:ascii="Consolas" w:eastAsia="Times New Roman" w:hAnsi="Consolas" w:cs="Times New Roman"/>
+          <w:color w:val="DAE3E3"/>
+          <w:sz w:val="21"/>
+          <w:szCs w:val="21"/>
+          <w:lang w:eastAsia="zh-CN"/>
+        </w:rPr>
+        <w:t>) for servo</w:t>
+      </w:r>
+    </w:p>
+    <w:p>
+      <w:pPr>
+        <w:shd w:val="clear" w:color="auto" w:fill="1F272A"/>
+        <w:spacing w:after="0" w:line="285" w:lineRule="atLeast"/>
+        <w:rPr>
+          <w:rFonts w:ascii="Consolas" w:eastAsia="Times New Roman" w:hAnsi="Consolas" w:cs="Times New Roman"/>
+          <w:color w:val="DAE3E3"/>
+          <w:sz w:val="21"/>
+          <w:szCs w:val="21"/>
+          <w:lang w:eastAsia="zh-CN"/>
+        </w:rPr>
+      </w:pPr>
+      <w:r>
+        <w:rPr>
+          <w:rFonts w:ascii="Consolas" w:eastAsia="Times New Roman" w:hAnsi="Consolas" w:cs="Times New Roman"/>
+          <w:color w:val="DAE3E3"/>
+          <w:sz w:val="21"/>
+          <w:szCs w:val="21"/>
+          <w:lang w:eastAsia="zh-CN"/>
+        </w:rPr>
+        <w:t xml:space="preserve">    </w:t>
+      </w:r>
+      <w:proofErr w:type="spellStart"/>
+      <w:r>
+        <w:rPr>
+          <w:rFonts w:ascii="Consolas" w:eastAsia="Times New Roman" w:hAnsi="Consolas" w:cs="Times New Roman"/>
+          <w:color w:val="DAE3E3"/>
+          <w:sz w:val="21"/>
+          <w:szCs w:val="21"/>
+          <w:lang w:eastAsia="zh-CN"/>
+        </w:rPr>
+        <w:t>counting_up</w:t>
+      </w:r>
+      <w:proofErr w:type="spellEnd"/>
+      <w:r>
+        <w:rPr>
+          <w:rFonts w:ascii="Consolas" w:eastAsia="Times New Roman" w:hAnsi="Consolas" w:cs="Times New Roman"/>
+          <w:color w:val="DAE3E3"/>
+          <w:sz w:val="21"/>
+          <w:szCs w:val="21"/>
+          <w:lang w:eastAsia="zh-CN"/>
+        </w:rPr>
+        <w:t xml:space="preserve"> = </w:t>
+      </w:r>
+      <w:r>
+        <w:rPr>
+          <w:rFonts w:ascii="Consolas" w:eastAsia="Times New Roman" w:hAnsi="Consolas" w:cs="Times New Roman"/>
+          <w:color w:val="7FCBCD"/>
+          <w:sz w:val="21"/>
+          <w:szCs w:val="21"/>
+          <w:lang w:eastAsia="zh-CN"/>
+        </w:rPr>
+        <w:t>true</w:t>
+      </w:r>
+      <w:r>
+        <w:rPr>
+          <w:rFonts w:ascii="Consolas" w:eastAsia="Times New Roman" w:hAnsi="Consolas" w:cs="Times New Roman"/>
+          <w:color w:val="DAE3E3"/>
+          <w:sz w:val="21"/>
+          <w:szCs w:val="21"/>
+          <w:lang w:eastAsia="zh-CN"/>
+        </w:rPr>
+        <w:t>;</w:t>
+      </w:r>
+    </w:p>
+    <w:p>
+      <w:pPr>
+        <w:shd w:val="clear" w:color="auto" w:fill="1F272A"/>
+        <w:spacing w:after="0" w:line="285" w:lineRule="atLeast"/>
+        <w:rPr>
+          <w:rFonts w:ascii="Consolas" w:eastAsia="Times New Roman" w:hAnsi="Consolas" w:cs="Times New Roman"/>
+          <w:color w:val="DAE3E3"/>
+          <w:sz w:val="21"/>
+          <w:szCs w:val="21"/>
+          <w:lang w:eastAsia="zh-CN"/>
+        </w:rPr>
+      </w:pPr>
+      <w:r>
+        <w:rPr>
+          <w:rFonts w:ascii="Consolas" w:eastAsia="Times New Roman" w:hAnsi="Consolas" w:cs="Times New Roman"/>
+          <w:color w:val="DAE3E3"/>
+          <w:sz w:val="21"/>
+          <w:szCs w:val="21"/>
+          <w:lang w:eastAsia="zh-CN"/>
+        </w:rPr>
+        <w:t xml:space="preserve">  } </w:t>
+      </w:r>
+      <w:r>
+        <w:rPr>
+          <w:rFonts w:ascii="Consolas" w:eastAsia="Times New Roman" w:hAnsi="Consolas" w:cs="Times New Roman"/>
+          <w:color w:val="C586C0"/>
+          <w:sz w:val="21"/>
+          <w:szCs w:val="21"/>
+          <w:lang w:eastAsia="zh-CN"/>
+        </w:rPr>
+        <w:t>else</w:t>
+      </w:r>
+      <w:r>
+        <w:rPr>
+          <w:rFonts w:ascii="Consolas" w:eastAsia="Times New Roman" w:hAnsi="Consolas" w:cs="Times New Roman"/>
+          <w:color w:val="DAE3E3"/>
+          <w:sz w:val="21"/>
+          <w:szCs w:val="21"/>
+          <w:lang w:eastAsia="zh-CN"/>
+        </w:rPr>
+        <w:t xml:space="preserve"> </w:t>
+      </w:r>
+      <w:r>
+        <w:rPr>
+          <w:rFonts w:ascii="Consolas" w:eastAsia="Times New Roman" w:hAnsi="Consolas" w:cs="Times New Roman"/>
+          <w:color w:val="C586C0"/>
+          <w:sz w:val="21"/>
+          <w:szCs w:val="21"/>
+          <w:lang w:eastAsia="zh-CN"/>
+        </w:rPr>
+        <w:t>if</w:t>
+      </w:r>
+      <w:r>
+        <w:rPr>
+          <w:rFonts w:ascii="Consolas" w:eastAsia="Times New Roman" w:hAnsi="Consolas" w:cs="Times New Roman"/>
+          <w:color w:val="DAE3E3"/>
+          <w:sz w:val="21"/>
+          <w:szCs w:val="21"/>
+          <w:lang w:eastAsia="zh-CN"/>
+        </w:rPr>
+        <w:t xml:space="preserve"> (OCR1A &gt;= </w:t>
+      </w:r>
+      <w:r>
+        <w:rPr>
+          <w:rFonts w:ascii="Consolas" w:eastAsia="Times New Roman" w:hAnsi="Consolas" w:cs="Times New Roman"/>
+          <w:color w:val="7FCBCD"/>
+          <w:sz w:val="21"/>
+          <w:szCs w:val="21"/>
+          <w:lang w:eastAsia="zh-CN"/>
+        </w:rPr>
+        <w:t>2800</w:t>
+      </w:r>
+      <w:r>
+        <w:rPr>
+          <w:rFonts w:ascii="Consolas" w:eastAsia="Times New Roman" w:hAnsi="Consolas" w:cs="Times New Roman"/>
+          <w:color w:val="DAE3E3"/>
+          <w:sz w:val="21"/>
+          <w:szCs w:val="21"/>
+          <w:lang w:eastAsia="zh-CN"/>
+        </w:rPr>
+        <w:t>) {</w:t>
+      </w:r>
+      <w:r>
+        <w:rPr>
+          <w:rFonts w:ascii="Consolas" w:eastAsia="Times New Roman" w:hAnsi="Consolas" w:cs="Times New Roman"/>
+          <w:color w:val="DAE3E3"/>
+          <w:sz w:val="21"/>
+          <w:szCs w:val="21"/>
+          <w:lang w:eastAsia="zh-CN"/>
+        </w:rPr>
+        <w:t xml:space="preserve"> //</w:t>
+      </w:r>
+      <w:r>
+        <w:rPr>
+          <w:rFonts w:ascii="Consolas" w:eastAsia="Times New Roman" w:hAnsi="Consolas" w:cs="Times New Roman"/>
+          <w:color w:val="DAE3E3"/>
+          <w:sz w:val="21"/>
+          <w:szCs w:val="21"/>
+          <w:lang w:eastAsia="zh-CN"/>
+        </w:rPr>
+        <w:t xml:space="preserve"> </w:t>
+      </w:r>
+      <w:r>
+        <w:rPr>
+          <w:rFonts w:ascii="Consolas" w:eastAsia="Times New Roman" w:hAnsi="Consolas" w:cs="Times New Roman"/>
+          <w:color w:val="DAE3E3"/>
+          <w:sz w:val="21"/>
+          <w:szCs w:val="21"/>
+          <w:lang w:eastAsia="zh-CN"/>
+        </w:rPr>
+        <w:t>max angle (+90</w:t>
+      </w:r>
+      <w:r>
+        <w:t>°</w:t>
+      </w:r>
+      <w:r>
+        <w:rPr>
+          <w:rFonts w:ascii="Consolas" w:eastAsia="Times New Roman" w:hAnsi="Consolas" w:cs="Times New Roman"/>
+          <w:color w:val="DAE3E3"/>
+          <w:sz w:val="21"/>
+          <w:szCs w:val="21"/>
+          <w:lang w:eastAsia="zh-CN"/>
+        </w:rPr>
+        <w:t>) for servo</w:t>
+      </w:r>
+    </w:p>
+    <w:p>
+      <w:pPr>
+        <w:shd w:val="clear" w:color="auto" w:fill="1F272A"/>
+        <w:spacing w:after="0" w:line="285" w:lineRule="atLeast"/>
+        <w:rPr>
+          <w:rFonts w:ascii="Consolas" w:eastAsia="Times New Roman" w:hAnsi="Consolas" w:cs="Times New Roman"/>
+          <w:color w:val="DAE3E3"/>
+          <w:sz w:val="21"/>
+          <w:szCs w:val="21"/>
+          <w:lang w:eastAsia="zh-CN"/>
+        </w:rPr>
+      </w:pPr>
+      <w:r>
+        <w:rPr>
+          <w:rFonts w:ascii="Consolas" w:eastAsia="Times New Roman" w:hAnsi="Consolas" w:cs="Times New Roman"/>
+          <w:color w:val="DAE3E3"/>
+          <w:sz w:val="21"/>
+          <w:szCs w:val="21"/>
+          <w:lang w:eastAsia="zh-CN"/>
+        </w:rPr>
+        <w:t xml:space="preserve">    </w:t>
+      </w:r>
+      <w:proofErr w:type="spellStart"/>
+      <w:r>
+        <w:rPr>
+          <w:rFonts w:ascii="Consolas" w:eastAsia="Times New Roman" w:hAnsi="Consolas" w:cs="Times New Roman"/>
+          <w:color w:val="DAE3E3"/>
+          <w:sz w:val="21"/>
+          <w:szCs w:val="21"/>
+          <w:lang w:eastAsia="zh-CN"/>
+        </w:rPr>
+        <w:t>counting_up</w:t>
+      </w:r>
+      <w:proofErr w:type="spellEnd"/>
+      <w:r>
+        <w:rPr>
+          <w:rFonts w:ascii="Consolas" w:eastAsia="Times New Roman" w:hAnsi="Consolas" w:cs="Times New Roman"/>
+          <w:color w:val="DAE3E3"/>
+          <w:sz w:val="21"/>
+          <w:szCs w:val="21"/>
+          <w:lang w:eastAsia="zh-CN"/>
+        </w:rPr>
+        <w:t xml:space="preserve"> = </w:t>
+      </w:r>
+      <w:r>
+        <w:rPr>
+          <w:rFonts w:ascii="Consolas" w:eastAsia="Times New Roman" w:hAnsi="Consolas" w:cs="Times New Roman"/>
+          <w:color w:val="7FCBCD"/>
+          <w:sz w:val="21"/>
+          <w:szCs w:val="21"/>
+          <w:lang w:eastAsia="zh-CN"/>
+        </w:rPr>
+        <w:t>false</w:t>
+      </w:r>
+      <w:r>
+        <w:rPr>
+          <w:rFonts w:ascii="Consolas" w:eastAsia="Times New Roman" w:hAnsi="Consolas" w:cs="Times New Roman"/>
+          <w:color w:val="DAE3E3"/>
+          <w:sz w:val="21"/>
+          <w:szCs w:val="21"/>
+          <w:lang w:eastAsia="zh-CN"/>
+        </w:rPr>
+        <w:t>;</w:t>
+      </w:r>
+    </w:p>
+    <w:p>
+      <w:pPr>
+        <w:shd w:val="clear" w:color="auto" w:fill="1F272A"/>
+        <w:spacing w:after="0" w:line="285" w:lineRule="atLeast"/>
+        <w:rPr>
+          <w:rFonts w:ascii="Consolas" w:eastAsia="Times New Roman" w:hAnsi="Consolas" w:cs="Times New Roman"/>
+          <w:color w:val="DAE3E3"/>
+          <w:sz w:val="21"/>
+          <w:szCs w:val="21"/>
+          <w:lang w:eastAsia="zh-CN"/>
+        </w:rPr>
+      </w:pPr>
+      <w:r>
+        <w:rPr>
+          <w:rFonts w:ascii="Consolas" w:eastAsia="Times New Roman" w:hAnsi="Consolas" w:cs="Times New Roman"/>
+          <w:color w:val="DAE3E3"/>
+          <w:sz w:val="21"/>
+          <w:szCs w:val="21"/>
+          <w:lang w:eastAsia="zh-CN"/>
+        </w:rPr>
+        <w:t>  }</w:t>
+      </w:r>
+    </w:p>
+    <w:p>
+      <w:pPr>
+        <w:shd w:val="clear" w:color="auto" w:fill="1F272A"/>
+        <w:spacing w:after="0" w:line="285" w:lineRule="atLeast"/>
+        <w:rPr>
+          <w:rFonts w:ascii="Consolas" w:eastAsia="Times New Roman" w:hAnsi="Consolas" w:cs="Times New Roman"/>
+          <w:color w:val="DAE3E3"/>
+          <w:sz w:val="21"/>
+          <w:szCs w:val="21"/>
+          <w:lang w:eastAsia="zh-CN"/>
+        </w:rPr>
+      </w:pPr>
+    </w:p>
+    <w:p>
+      <w:pPr>
+        <w:shd w:val="clear" w:color="auto" w:fill="1F272A"/>
+        <w:spacing w:after="0" w:line="285" w:lineRule="atLeast"/>
+        <w:rPr>
+          <w:rFonts w:ascii="Consolas" w:eastAsia="Times New Roman" w:hAnsi="Consolas" w:cs="Times New Roman"/>
+          <w:color w:val="DAE3E3"/>
+          <w:sz w:val="21"/>
+          <w:szCs w:val="21"/>
+          <w:lang w:eastAsia="zh-CN"/>
+        </w:rPr>
+      </w:pPr>
+      <w:r>
+        <w:rPr>
+          <w:rFonts w:ascii="Consolas" w:eastAsia="Times New Roman" w:hAnsi="Consolas" w:cs="Times New Roman"/>
+          <w:color w:val="DAE3E3"/>
+          <w:sz w:val="21"/>
+          <w:szCs w:val="21"/>
+          <w:lang w:eastAsia="zh-CN"/>
+        </w:rPr>
+        <w:t xml:space="preserve">  </w:t>
+      </w:r>
+      <w:r>
+        <w:rPr>
+          <w:rFonts w:ascii="Consolas" w:eastAsia="Times New Roman" w:hAnsi="Consolas" w:cs="Times New Roman"/>
+          <w:color w:val="C586C0"/>
+          <w:sz w:val="21"/>
+          <w:szCs w:val="21"/>
+          <w:lang w:eastAsia="zh-CN"/>
+        </w:rPr>
+        <w:t>if</w:t>
+      </w:r>
+      <w:r>
+        <w:rPr>
+          <w:rFonts w:ascii="Consolas" w:eastAsia="Times New Roman" w:hAnsi="Consolas" w:cs="Times New Roman"/>
+          <w:color w:val="DAE3E3"/>
+          <w:sz w:val="21"/>
+          <w:szCs w:val="21"/>
+          <w:lang w:eastAsia="zh-CN"/>
+        </w:rPr>
+        <w:t xml:space="preserve"> (</w:t>
+      </w:r>
+      <w:proofErr w:type="spellStart"/>
+      <w:r>
+        <w:rPr>
+          <w:rFonts w:ascii="Consolas" w:eastAsia="Times New Roman" w:hAnsi="Consolas" w:cs="Times New Roman"/>
+          <w:color w:val="DAE3E3"/>
+          <w:sz w:val="21"/>
+          <w:szCs w:val="21"/>
+          <w:lang w:eastAsia="zh-CN"/>
+        </w:rPr>
+        <w:t>counting_up</w:t>
+      </w:r>
+      <w:proofErr w:type="spellEnd"/>
+      <w:r>
+        <w:rPr>
+          <w:rFonts w:ascii="Consolas" w:eastAsia="Times New Roman" w:hAnsi="Consolas" w:cs="Times New Roman"/>
+          <w:color w:val="DAE3E3"/>
+          <w:sz w:val="21"/>
+          <w:szCs w:val="21"/>
+          <w:lang w:eastAsia="zh-CN"/>
+        </w:rPr>
+        <w:t>) {</w:t>
+      </w:r>
+    </w:p>
+    <w:p>
+      <w:pPr>
+        <w:shd w:val="clear" w:color="auto" w:fill="1F272A"/>
+        <w:spacing w:after="0" w:line="285" w:lineRule="atLeast"/>
+        <w:rPr>
+          <w:rFonts w:ascii="Consolas" w:eastAsia="Times New Roman" w:hAnsi="Consolas" w:cs="Times New Roman"/>
+          <w:color w:val="DAE3E3"/>
+          <w:sz w:val="21"/>
+          <w:szCs w:val="21"/>
+          <w:lang w:eastAsia="zh-CN"/>
+        </w:rPr>
+      </w:pPr>
+      <w:r>
+        <w:rPr>
+          <w:rFonts w:ascii="Consolas" w:eastAsia="Times New Roman" w:hAnsi="Consolas" w:cs="Times New Roman"/>
+          <w:color w:val="DAE3E3"/>
+          <w:sz w:val="21"/>
+          <w:szCs w:val="21"/>
+          <w:lang w:eastAsia="zh-CN"/>
+        </w:rPr>
+        <w:t>    OCR1A += SERVO_SPEED;</w:t>
+      </w:r>
+    </w:p>
+    <w:p>
+      <w:pPr>
+        <w:shd w:val="clear" w:color="auto" w:fill="1F272A"/>
+        <w:spacing w:after="0" w:line="285" w:lineRule="atLeast"/>
+        <w:rPr>
+          <w:rFonts w:ascii="Consolas" w:eastAsia="Times New Roman" w:hAnsi="Consolas" w:cs="Times New Roman"/>
+          <w:color w:val="DAE3E3"/>
+          <w:sz w:val="21"/>
+          <w:szCs w:val="21"/>
+          <w:lang w:eastAsia="zh-CN"/>
+        </w:rPr>
+      </w:pPr>
+      <w:r>
+        <w:rPr>
+          <w:rFonts w:ascii="Consolas" w:eastAsia="Times New Roman" w:hAnsi="Consolas" w:cs="Times New Roman"/>
+          <w:color w:val="DAE3E3"/>
+          <w:sz w:val="21"/>
+          <w:szCs w:val="21"/>
+          <w:lang w:eastAsia="zh-CN"/>
+        </w:rPr>
+        <w:t xml:space="preserve">  } </w:t>
+      </w:r>
+      <w:r>
+        <w:rPr>
+          <w:rFonts w:ascii="Consolas" w:eastAsia="Times New Roman" w:hAnsi="Consolas" w:cs="Times New Roman"/>
+          <w:color w:val="C586C0"/>
+          <w:sz w:val="21"/>
+          <w:szCs w:val="21"/>
+          <w:lang w:eastAsia="zh-CN"/>
+        </w:rPr>
+        <w:t>else</w:t>
+      </w:r>
+      <w:r>
+        <w:rPr>
+          <w:rFonts w:ascii="Consolas" w:eastAsia="Times New Roman" w:hAnsi="Consolas" w:cs="Times New Roman"/>
+          <w:color w:val="DAE3E3"/>
+          <w:sz w:val="21"/>
+          <w:szCs w:val="21"/>
+          <w:lang w:eastAsia="zh-CN"/>
+        </w:rPr>
+        <w:t xml:space="preserve"> {</w:t>
+      </w:r>
+    </w:p>
+    <w:p>
+      <w:pPr>
+        <w:shd w:val="clear" w:color="auto" w:fill="1F272A"/>
+        <w:spacing w:after="0" w:line="285" w:lineRule="atLeast"/>
+        <w:rPr>
+          <w:rFonts w:ascii="Consolas" w:eastAsia="Times New Roman" w:hAnsi="Consolas" w:cs="Times New Roman"/>
+          <w:color w:val="DAE3E3"/>
+          <w:sz w:val="21"/>
+          <w:szCs w:val="21"/>
+          <w:lang w:eastAsia="zh-CN"/>
+        </w:rPr>
+      </w:pPr>
+      <w:r>
+        <w:rPr>
+          <w:rFonts w:ascii="Consolas" w:eastAsia="Times New Roman" w:hAnsi="Consolas" w:cs="Times New Roman"/>
+          <w:color w:val="DAE3E3"/>
+          <w:sz w:val="21"/>
+          <w:szCs w:val="21"/>
+          <w:lang w:eastAsia="zh-CN"/>
+        </w:rPr>
+        <w:t>    OCR1A -= SERVO_SPEED;</w:t>
+      </w:r>
+    </w:p>
+    <w:p>
+      <w:pPr>
+        <w:shd w:val="clear" w:color="auto" w:fill="1F272A"/>
+        <w:spacing w:after="0" w:line="285" w:lineRule="atLeast"/>
+        <w:rPr>
+          <w:rFonts w:ascii="Consolas" w:eastAsia="Times New Roman" w:hAnsi="Consolas" w:cs="Times New Roman"/>
+          <w:color w:val="DAE3E3"/>
+          <w:sz w:val="21"/>
+          <w:szCs w:val="21"/>
+          <w:lang w:eastAsia="zh-CN"/>
+        </w:rPr>
+      </w:pPr>
+      <w:r>
+        <w:rPr>
+          <w:rFonts w:ascii="Consolas" w:eastAsia="Times New Roman" w:hAnsi="Consolas" w:cs="Times New Roman"/>
+          <w:color w:val="DAE3E3"/>
+          <w:sz w:val="21"/>
+          <w:szCs w:val="21"/>
+          <w:lang w:eastAsia="zh-CN"/>
+        </w:rPr>
+        <w:t>  }</w:t>
+      </w:r>
+    </w:p>
+    <w:p>
+      <w:pPr>
+        <w:shd w:val="clear" w:color="auto" w:fill="1F272A"/>
+        <w:spacing w:after="0" w:line="285" w:lineRule="atLeast"/>
+        <w:rPr>
+          <w:rFonts w:ascii="Consolas" w:eastAsia="Times New Roman" w:hAnsi="Consolas" w:cs="Times New Roman"/>
+          <w:color w:val="DAE3E3"/>
+          <w:sz w:val="21"/>
+          <w:szCs w:val="21"/>
+          <w:lang w:eastAsia="zh-CN"/>
+        </w:rPr>
+      </w:pPr>
+      <w:r>
+        <w:rPr>
+          <w:rFonts w:ascii="Consolas" w:eastAsia="Times New Roman" w:hAnsi="Consolas" w:cs="Times New Roman"/>
+          <w:color w:val="DAE3E3"/>
+          <w:sz w:val="21"/>
+          <w:szCs w:val="21"/>
+          <w:lang w:eastAsia="zh-CN"/>
+        </w:rPr>
+        <w:t>}</w:t>
+      </w:r>
+    </w:p>
+    <w:p>
+      <w:pPr>
+        <w:ind w:left="432"/>
+      </w:pPr>
     </w:p>
     <w:p/>
     <w:p/>
@@ -4649,7 +7027,7 @@
   <w:style w:type="paragraph" w:default="1" w:styleId="Normal">
     <w:name w:val="Normal"/>
     <w:qFormat/>
-    <w:rsid w:val="007D7E37"/>
+    <w:rsid w:val="003466A9"/>
   </w:style>
   <w:style w:type="paragraph" w:styleId="Heading1">
     <w:name w:val="heading 1"/>
@@ -4863,7 +7241,6 @@
   <w:style w:type="character" w:default="1" w:styleId="DefaultParagraphFont">
     <w:name w:val="Default Paragraph Font"/>
     <w:uiPriority w:val="1"/>
-    <w:semiHidden/>
     <w:unhideWhenUsed/>
   </w:style>
   <w:style w:type="table" w:default="1" w:styleId="TableNormal">

</xml_diff>